<commit_message>
update accuracy and reliability graphs for the preprint; remove template folder
</commit_message>
<xml_diff>
--- a/papers/preprint2020.docx
+++ b/papers/preprint2020.docx
@@ -629,7 +629,7 @@
           <v:shape id="_x0000_i1025" type="#_x0000_t75" style="width:30pt;height:18pt" o:ole="">
             <v:imagedata r:id="rId9" o:title=""/>
           </v:shape>
-          <o:OLEObject Type="Embed" ProgID="Equation.DSMT4" ShapeID="_x0000_i1025" DrawAspect="Content" ObjectID="_1665766517" r:id="rId10"/>
+          <o:OLEObject Type="Embed" ProgID="Equation.DSMT4" ShapeID="_x0000_i1025" DrawAspect="Content" ObjectID="_1666038808" r:id="rId10"/>
         </w:object>
       </w:r>
       <w:r>
@@ -2253,7 +2253,7 @@
                 <v:shape id="_x0000_i1026" type="#_x0000_t75" style="width:204pt;height:36pt" o:ole="">
                   <v:imagedata r:id="rId12" o:title=""/>
                 </v:shape>
-                <o:OLEObject Type="Embed" ProgID="Equation.DSMT4" ShapeID="_x0000_i1026" DrawAspect="Content" ObjectID="_1665766518" r:id="rId13"/>
+                <o:OLEObject Type="Embed" ProgID="Equation.DSMT4" ShapeID="_x0000_i1026" DrawAspect="Content" ObjectID="_1666038809" r:id="rId13"/>
               </w:object>
             </w:r>
           </w:p>
@@ -2342,7 +2342,7 @@
           <v:shape id="_x0000_i1027" type="#_x0000_t75" style="width:138pt;height:18pt" o:ole="">
             <v:imagedata r:id="rId14" o:title=""/>
           </v:shape>
-          <o:OLEObject Type="Embed" ProgID="Equation.DSMT4" ShapeID="_x0000_i1027" DrawAspect="Content" ObjectID="_1665766519" r:id="rId15"/>
+          <o:OLEObject Type="Embed" ProgID="Equation.DSMT4" ShapeID="_x0000_i1027" DrawAspect="Content" ObjectID="_1666038810" r:id="rId15"/>
         </w:object>
       </w:r>
       <w:r>
@@ -2369,7 +2369,7 @@
           <v:shape id="_x0000_i1028" type="#_x0000_t75" style="width:168pt;height:18pt" o:ole="">
             <v:imagedata r:id="rId16" o:title=""/>
           </v:shape>
-          <o:OLEObject Type="Embed" ProgID="Equation.DSMT4" ShapeID="_x0000_i1028" DrawAspect="Content" ObjectID="_1665766520" r:id="rId17"/>
+          <o:OLEObject Type="Embed" ProgID="Equation.DSMT4" ShapeID="_x0000_i1028" DrawAspect="Content" ObjectID="_1666038811" r:id="rId17"/>
         </w:object>
       </w:r>
       <w:r>
@@ -2435,7 +2435,7 @@
           <v:shape id="_x0000_i1029" type="#_x0000_t75" style="width:78pt;height:24pt" o:ole="">
             <v:imagedata r:id="rId18" o:title=""/>
           </v:shape>
-          <o:OLEObject Type="Embed" ProgID="Equation.DSMT4" ShapeID="_x0000_i1029" DrawAspect="Content" ObjectID="_1665766521" r:id="rId19"/>
+          <o:OLEObject Type="Embed" ProgID="Equation.DSMT4" ShapeID="_x0000_i1029" DrawAspect="Content" ObjectID="_1666038812" r:id="rId19"/>
         </w:object>
       </w:r>
       <w:r>
@@ -2459,7 +2459,7 @@
           <v:shape id="_x0000_i1030" type="#_x0000_t75" style="width:54pt;height:18pt" o:ole="">
             <v:imagedata r:id="rId20" o:title=""/>
           </v:shape>
-          <o:OLEObject Type="Embed" ProgID="Equation.DSMT4" ShapeID="_x0000_i1030" DrawAspect="Content" ObjectID="_1665766522" r:id="rId21"/>
+          <o:OLEObject Type="Embed" ProgID="Equation.DSMT4" ShapeID="_x0000_i1030" DrawAspect="Content" ObjectID="_1666038813" r:id="rId21"/>
         </w:object>
       </w:r>
       <w:r>
@@ -2776,7 +2776,7 @@
                 <v:shape id="_x0000_i1031" type="#_x0000_t75" style="width:264pt;height:42pt" o:ole="">
                   <v:imagedata r:id="rId25" o:title=""/>
                 </v:shape>
-                <o:OLEObject Type="Embed" ProgID="Equation.DSMT4" ShapeID="_x0000_i1031" DrawAspect="Content" ObjectID="_1665766523" r:id="rId26"/>
+                <o:OLEObject Type="Embed" ProgID="Equation.DSMT4" ShapeID="_x0000_i1031" DrawAspect="Content" ObjectID="_1666038814" r:id="rId26"/>
               </w:object>
             </w:r>
           </w:p>
@@ -2948,7 +2948,7 @@
                 <v:shape id="_x0000_i1032" type="#_x0000_t75" style="width:66pt;height:18pt" o:ole="">
                   <v:imagedata r:id="rId27" o:title=""/>
                 </v:shape>
-                <o:OLEObject Type="Embed" ProgID="Equation.DSMT4" ShapeID="_x0000_i1032" DrawAspect="Content" ObjectID="_1665766524" r:id="rId28"/>
+                <o:OLEObject Type="Embed" ProgID="Equation.DSMT4" ShapeID="_x0000_i1032" DrawAspect="Content" ObjectID="_1666038815" r:id="rId28"/>
               </w:object>
             </w:r>
           </w:p>
@@ -3013,7 +3013,7 @@
           <v:shape id="_x0000_i1033" type="#_x0000_t75" style="width:36pt;height:12pt" o:ole="">
             <v:imagedata r:id="rId29" o:title=""/>
           </v:shape>
-          <o:OLEObject Type="Embed" ProgID="Equation.DSMT4" ShapeID="_x0000_i1033" DrawAspect="Content" ObjectID="_1665766525" r:id="rId30"/>
+          <o:OLEObject Type="Embed" ProgID="Equation.DSMT4" ShapeID="_x0000_i1033" DrawAspect="Content" ObjectID="_1666038816" r:id="rId30"/>
         </w:object>
       </w:r>
       <w:r>
@@ -3043,7 +3043,7 @@
           <v:shape id="_x0000_i1034" type="#_x0000_t75" style="width:102pt;height:18pt" o:ole="">
             <v:imagedata r:id="rId31" o:title=""/>
           </v:shape>
-          <o:OLEObject Type="Embed" ProgID="Equation.DSMT4" ShapeID="_x0000_i1034" DrawAspect="Content" ObjectID="_1665766526" r:id="rId32"/>
+          <o:OLEObject Type="Embed" ProgID="Equation.DSMT4" ShapeID="_x0000_i1034" DrawAspect="Content" ObjectID="_1666038817" r:id="rId32"/>
         </w:object>
       </w:r>
       <w:r>
@@ -3129,7 +3129,7 @@
           <v:shape id="_x0000_i1035" type="#_x0000_t75" style="width:18pt;height:18pt" o:ole="">
             <v:imagedata r:id="rId33" o:title=""/>
           </v:shape>
-          <o:OLEObject Type="Embed" ProgID="Equation.DSMT4" ShapeID="_x0000_i1035" DrawAspect="Content" ObjectID="_1665766527" r:id="rId34"/>
+          <o:OLEObject Type="Embed" ProgID="Equation.DSMT4" ShapeID="_x0000_i1035" DrawAspect="Content" ObjectID="_1666038818" r:id="rId34"/>
         </w:object>
       </w:r>
       <w:r>
@@ -3167,7 +3167,7 @@
           <v:shape id="_x0000_i1036" type="#_x0000_t75" style="width:36pt;height:18pt" o:ole="">
             <v:imagedata r:id="rId35" o:title=""/>
           </v:shape>
-          <o:OLEObject Type="Embed" ProgID="Equation.DSMT4" ShapeID="_x0000_i1036" DrawAspect="Content" ObjectID="_1665766528" r:id="rId36"/>
+          <o:OLEObject Type="Embed" ProgID="Equation.DSMT4" ShapeID="_x0000_i1036" DrawAspect="Content" ObjectID="_1666038819" r:id="rId36"/>
         </w:object>
       </w:r>
       <w:r>
@@ -3362,7 +3362,7 @@
           <v:shape id="_x0000_i1037" type="#_x0000_t75" style="width:36pt;height:12pt" o:ole="">
             <v:imagedata r:id="rId29" o:title=""/>
           </v:shape>
-          <o:OLEObject Type="Embed" ProgID="Equation.DSMT4" ShapeID="_x0000_i1037" DrawAspect="Content" ObjectID="_1665766529" r:id="rId37"/>
+          <o:OLEObject Type="Embed" ProgID="Equation.DSMT4" ShapeID="_x0000_i1037" DrawAspect="Content" ObjectID="_1666038820" r:id="rId37"/>
         </w:object>
       </w:r>
       <w:r>
@@ -3440,7 +3440,7 @@
                 <v:shape id="_x0000_i1038" type="#_x0000_t75" style="width:354pt;height:48pt" o:ole="">
                   <v:imagedata r:id="rId38" o:title=""/>
                 </v:shape>
-                <o:OLEObject Type="Embed" ProgID="Equation.DSMT4" ShapeID="_x0000_i1038" DrawAspect="Content" ObjectID="_1665766530" r:id="rId39"/>
+                <o:OLEObject Type="Embed" ProgID="Equation.DSMT4" ShapeID="_x0000_i1038" DrawAspect="Content" ObjectID="_1666038821" r:id="rId39"/>
               </w:object>
             </w:r>
           </w:p>
@@ -3634,7 +3634,7 @@
           <v:shape id="_x0000_i1039" type="#_x0000_t75" style="width:18pt;height:18pt" o:ole="">
             <v:imagedata r:id="rId40" o:title=""/>
           </v:shape>
-          <o:OLEObject Type="Embed" ProgID="Equation.DSMT4" ShapeID="_x0000_i1039" DrawAspect="Content" ObjectID="_1665766531" r:id="rId41"/>
+          <o:OLEObject Type="Embed" ProgID="Equation.DSMT4" ShapeID="_x0000_i1039" DrawAspect="Content" ObjectID="_1666038822" r:id="rId41"/>
         </w:object>
       </w:r>
       <w:r>
@@ -3863,7 +3863,7 @@
           <v:shape id="_x0000_i1040" type="#_x0000_t75" style="width:42pt;height:18pt" o:ole="">
             <v:imagedata r:id="rId42" o:title=""/>
           </v:shape>
-          <o:OLEObject Type="Embed" ProgID="Equation.DSMT4" ShapeID="_x0000_i1040" DrawAspect="Content" ObjectID="_1665766532" r:id="rId43"/>
+          <o:OLEObject Type="Embed" ProgID="Equation.DSMT4" ShapeID="_x0000_i1040" DrawAspect="Content" ObjectID="_1666038823" r:id="rId43"/>
         </w:object>
       </w:r>
       <w:r>
@@ -3930,7 +3930,7 @@
           <v:shape id="_x0000_i1041" type="#_x0000_t75" style="width:24pt;height:18pt" o:ole="">
             <v:imagedata r:id="rId44" o:title=""/>
           </v:shape>
-          <o:OLEObject Type="Embed" ProgID="Equation.DSMT4" ShapeID="_x0000_i1041" DrawAspect="Content" ObjectID="_1665766533" r:id="rId45"/>
+          <o:OLEObject Type="Embed" ProgID="Equation.DSMT4" ShapeID="_x0000_i1041" DrawAspect="Content" ObjectID="_1666038824" r:id="rId45"/>
         </w:object>
       </w:r>
       <w:r>
@@ -4062,7 +4062,7 @@
           <v:shape id="_x0000_i1042" type="#_x0000_t75" style="width:60pt;height:18pt" o:ole="">
             <v:imagedata r:id="rId46" o:title=""/>
           </v:shape>
-          <o:OLEObject Type="Embed" ProgID="Equation.DSMT4" ShapeID="_x0000_i1042" DrawAspect="Content" ObjectID="_1665766534" r:id="rId47"/>
+          <o:OLEObject Type="Embed" ProgID="Equation.DSMT4" ShapeID="_x0000_i1042" DrawAspect="Content" ObjectID="_1666038825" r:id="rId47"/>
         </w:object>
       </w:r>
       <w:r>
@@ -4150,7 +4150,7 @@
           <v:shape id="_x0000_i1043" type="#_x0000_t75" style="width:60pt;height:18pt" o:ole="">
             <v:imagedata r:id="rId46" o:title=""/>
           </v:shape>
-          <o:OLEObject Type="Embed" ProgID="Equation.DSMT4" ShapeID="_x0000_i1043" DrawAspect="Content" ObjectID="_1665766535" r:id="rId48"/>
+          <o:OLEObject Type="Embed" ProgID="Equation.DSMT4" ShapeID="_x0000_i1043" DrawAspect="Content" ObjectID="_1666038826" r:id="rId48"/>
         </w:object>
       </w:r>
       <w:r>
@@ -4387,7 +4387,7 @@
           <v:shape id="_x0000_i1044" type="#_x0000_t75" style="width:48pt;height:18pt" o:ole="">
             <v:imagedata r:id="rId49" o:title=""/>
           </v:shape>
-          <o:OLEObject Type="Embed" ProgID="Equation.DSMT4" ShapeID="_x0000_i1044" DrawAspect="Content" ObjectID="_1665766536" r:id="rId50"/>
+          <o:OLEObject Type="Embed" ProgID="Equation.DSMT4" ShapeID="_x0000_i1044" DrawAspect="Content" ObjectID="_1666038827" r:id="rId50"/>
         </w:object>
       </w:r>
       <w:r>
@@ -4414,7 +4414,7 @@
           <v:shape id="_x0000_i1045" type="#_x0000_t75" style="width:96pt;height:18pt" o:ole="">
             <v:imagedata r:id="rId51" o:title=""/>
           </v:shape>
-          <o:OLEObject Type="Embed" ProgID="Equation.DSMT4" ShapeID="_x0000_i1045" DrawAspect="Content" ObjectID="_1665766537" r:id="rId52"/>
+          <o:OLEObject Type="Embed" ProgID="Equation.DSMT4" ShapeID="_x0000_i1045" DrawAspect="Content" ObjectID="_1666038828" r:id="rId52"/>
         </w:object>
       </w:r>
       <w:r>
@@ -4442,7 +4442,7 @@
           <v:shape id="_x0000_i1046" type="#_x0000_t75" style="width:36pt;height:18pt" o:ole="">
             <v:imagedata r:id="rId53" o:title=""/>
           </v:shape>
-          <o:OLEObject Type="Embed" ProgID="Equation.DSMT4" ShapeID="_x0000_i1046" DrawAspect="Content" ObjectID="_1665766538" r:id="rId54"/>
+          <o:OLEObject Type="Embed" ProgID="Equation.DSMT4" ShapeID="_x0000_i1046" DrawAspect="Content" ObjectID="_1666038829" r:id="rId54"/>
         </w:object>
       </w:r>
       <w:r>
@@ -4520,7 +4520,7 @@
                 <v:shape id="_x0000_i1047" type="#_x0000_t75" style="width:84pt;height:42pt" o:ole="">
                   <v:imagedata r:id="rId55" o:title=""/>
                 </v:shape>
-                <o:OLEObject Type="Embed" ProgID="Equation.DSMT4" ShapeID="_x0000_i1047" DrawAspect="Content" ObjectID="_1665766539" r:id="rId56"/>
+                <o:OLEObject Type="Embed" ProgID="Equation.DSMT4" ShapeID="_x0000_i1047" DrawAspect="Content" ObjectID="_1666038830" r:id="rId56"/>
               </w:object>
             </w:r>
           </w:p>
@@ -4700,7 +4700,7 @@
                 <v:shape id="_x0000_i1048" type="#_x0000_t75" style="width:96pt;height:36pt" o:ole="">
                   <v:imagedata r:id="rId57" o:title=""/>
                 </v:shape>
-                <o:OLEObject Type="Embed" ProgID="Equation.DSMT4" ShapeID="_x0000_i1048" DrawAspect="Content" ObjectID="_1665766540" r:id="rId58"/>
+                <o:OLEObject Type="Embed" ProgID="Equation.DSMT4" ShapeID="_x0000_i1048" DrawAspect="Content" ObjectID="_1666038831" r:id="rId58"/>
               </w:object>
             </w:r>
             <w:commentRangeEnd w:id="10"/>
@@ -4900,7 +4900,7 @@
           <v:shape id="_x0000_i1049" type="#_x0000_t75" style="width:48pt;height:18pt" o:ole="">
             <v:imagedata r:id="rId59" o:title=""/>
           </v:shape>
-          <o:OLEObject Type="Embed" ProgID="Equation.DSMT4" ShapeID="_x0000_i1049" DrawAspect="Content" ObjectID="_1665766541" r:id="rId60"/>
+          <o:OLEObject Type="Embed" ProgID="Equation.DSMT4" ShapeID="_x0000_i1049" DrawAspect="Content" ObjectID="_1666038832" r:id="rId60"/>
         </w:object>
       </w:r>
       <w:r>
@@ -5063,7 +5063,7 @@
           <v:shape id="_x0000_i1050" type="#_x0000_t75" style="width:30pt;height:18pt" o:ole="">
             <v:imagedata r:id="rId61" o:title=""/>
           </v:shape>
-          <o:OLEObject Type="Embed" ProgID="Equation.DSMT4" ShapeID="_x0000_i1050" DrawAspect="Content" ObjectID="_1665766542" r:id="rId62"/>
+          <o:OLEObject Type="Embed" ProgID="Equation.DSMT4" ShapeID="_x0000_i1050" DrawAspect="Content" ObjectID="_1666038833" r:id="rId62"/>
         </w:object>
       </w:r>
       <w:r>
@@ -5128,7 +5128,7 @@
           <v:shape id="_x0000_i1051" type="#_x0000_t75" style="width:30pt;height:18pt" o:ole="">
             <v:imagedata r:id="rId63" o:title=""/>
           </v:shape>
-          <o:OLEObject Type="Embed" ProgID="Equation.DSMT4" ShapeID="_x0000_i1051" DrawAspect="Content" ObjectID="_1665766543" r:id="rId64"/>
+          <o:OLEObject Type="Embed" ProgID="Equation.DSMT4" ShapeID="_x0000_i1051" DrawAspect="Content" ObjectID="_1666038834" r:id="rId64"/>
         </w:object>
       </w:r>
       <w:r>
@@ -5237,7 +5237,7 @@
                 <v:shape id="_x0000_i1052" type="#_x0000_t75" style="width:108pt;height:24pt" o:ole="">
                   <v:imagedata r:id="rId65" o:title=""/>
                 </v:shape>
-                <o:OLEObject Type="Embed" ProgID="Equation.DSMT4" ShapeID="_x0000_i1052" DrawAspect="Content" ObjectID="_1665766544" r:id="rId66"/>
+                <o:OLEObject Type="Embed" ProgID="Equation.DSMT4" ShapeID="_x0000_i1052" DrawAspect="Content" ObjectID="_1666038835" r:id="rId66"/>
               </w:object>
             </w:r>
           </w:p>
@@ -5355,7 +5355,7 @@
           <v:shape id="_x0000_i1053" type="#_x0000_t75" style="width:36pt;height:18pt" o:ole="">
             <v:imagedata r:id="rId67" o:title=""/>
           </v:shape>
-          <o:OLEObject Type="Embed" ProgID="Equation.DSMT4" ShapeID="_x0000_i1053" DrawAspect="Content" ObjectID="_1665766545" r:id="rId68"/>
+          <o:OLEObject Type="Embed" ProgID="Equation.DSMT4" ShapeID="_x0000_i1053" DrawAspect="Content" ObjectID="_1666038836" r:id="rId68"/>
         </w:object>
       </w:r>
       <w:bookmarkEnd w:id="14"/>
@@ -5378,7 +5378,7 @@
           <v:shape id="_x0000_i1054" type="#_x0000_t75" style="width:36pt;height:18pt" o:ole="">
             <v:imagedata r:id="rId69" o:title=""/>
           </v:shape>
-          <o:OLEObject Type="Embed" ProgID="Equation.DSMT4" ShapeID="_x0000_i1054" DrawAspect="Content" ObjectID="_1665766546" r:id="rId70"/>
+          <o:OLEObject Type="Embed" ProgID="Equation.DSMT4" ShapeID="_x0000_i1054" DrawAspect="Content" ObjectID="_1666038837" r:id="rId70"/>
         </w:object>
       </w:r>
       <w:r>
@@ -5400,7 +5400,7 @@
           <v:shape id="_x0000_i1055" type="#_x0000_t75" style="width:36pt;height:18pt" o:ole="">
             <v:imagedata r:id="rId67" o:title=""/>
           </v:shape>
-          <o:OLEObject Type="Embed" ProgID="Equation.DSMT4" ShapeID="_x0000_i1055" DrawAspect="Content" ObjectID="_1665766547" r:id="rId71"/>
+          <o:OLEObject Type="Embed" ProgID="Equation.DSMT4" ShapeID="_x0000_i1055" DrawAspect="Content" ObjectID="_1666038838" r:id="rId71"/>
         </w:object>
       </w:r>
       <w:r>
@@ -5487,7 +5487,7 @@
           <v:shape id="_x0000_i1056" type="#_x0000_t75" style="width:36pt;height:18pt" o:ole="">
             <v:imagedata r:id="rId67" o:title=""/>
           </v:shape>
-          <o:OLEObject Type="Embed" ProgID="Equation.DSMT4" ShapeID="_x0000_i1056" DrawAspect="Content" ObjectID="_1665766548" r:id="rId72"/>
+          <o:OLEObject Type="Embed" ProgID="Equation.DSMT4" ShapeID="_x0000_i1056" DrawAspect="Content" ObjectID="_1666038839" r:id="rId72"/>
         </w:object>
       </w:r>
       <w:r>
@@ -5534,7 +5534,7 @@
           <v:shape id="_x0000_i1057" type="#_x0000_t75" style="width:30pt;height:18pt" o:ole="">
             <v:imagedata r:id="rId73" o:title=""/>
           </v:shape>
-          <o:OLEObject Type="Embed" ProgID="Equation.DSMT4" ShapeID="_x0000_i1057" DrawAspect="Content" ObjectID="_1665766549" r:id="rId74"/>
+          <o:OLEObject Type="Embed" ProgID="Equation.DSMT4" ShapeID="_x0000_i1057" DrawAspect="Content" ObjectID="_1666038840" r:id="rId74"/>
         </w:object>
       </w:r>
       <w:r>
@@ -5593,7 +5593,7 @@
           <v:shape id="_x0000_i1058" type="#_x0000_t75" style="width:30pt;height:18pt" o:ole="">
             <v:imagedata r:id="rId75" o:title=""/>
           </v:shape>
-          <o:OLEObject Type="Embed" ProgID="Equation.DSMT4" ShapeID="_x0000_i1058" DrawAspect="Content" ObjectID="_1665766550" r:id="rId76"/>
+          <o:OLEObject Type="Embed" ProgID="Equation.DSMT4" ShapeID="_x0000_i1058" DrawAspect="Content" ObjectID="_1666038841" r:id="rId76"/>
         </w:object>
       </w:r>
       <w:r>
@@ -5675,7 +5675,7 @@
           <v:shape id="_x0000_i1059" type="#_x0000_t75" style="width:36pt;height:18pt" o:ole="">
             <v:imagedata r:id="rId77" o:title=""/>
           </v:shape>
-          <o:OLEObject Type="Embed" ProgID="Equation.DSMT4" ShapeID="_x0000_i1059" DrawAspect="Content" ObjectID="_1665766551" r:id="rId78"/>
+          <o:OLEObject Type="Embed" ProgID="Equation.DSMT4" ShapeID="_x0000_i1059" DrawAspect="Content" ObjectID="_1666038842" r:id="rId78"/>
         </w:object>
       </w:r>
       <w:r>
@@ -5705,7 +5705,7 @@
           <v:shape id="_x0000_i1060" type="#_x0000_t75" style="width:30pt;height:18pt" o:ole="">
             <v:imagedata r:id="rId79" o:title=""/>
           </v:shape>
-          <o:OLEObject Type="Embed" ProgID="Equation.DSMT4" ShapeID="_x0000_i1060" DrawAspect="Content" ObjectID="_1665766552" r:id="rId80"/>
+          <o:OLEObject Type="Embed" ProgID="Equation.DSMT4" ShapeID="_x0000_i1060" DrawAspect="Content" ObjectID="_1666038843" r:id="rId80"/>
         </w:object>
       </w:r>
       <w:r>
@@ -5735,7 +5735,7 @@
           <v:shape id="_x0000_i1061" type="#_x0000_t75" style="width:30pt;height:18pt" o:ole="">
             <v:imagedata r:id="rId81" o:title=""/>
           </v:shape>
-          <o:OLEObject Type="Embed" ProgID="Equation.DSMT4" ShapeID="_x0000_i1061" DrawAspect="Content" ObjectID="_1665766553" r:id="rId82"/>
+          <o:OLEObject Type="Embed" ProgID="Equation.DSMT4" ShapeID="_x0000_i1061" DrawAspect="Content" ObjectID="_1666038844" r:id="rId82"/>
         </w:object>
       </w:r>
       <w:r>
@@ -5814,7 +5814,7 @@
                 <v:shape id="_x0000_i1062" type="#_x0000_t75" style="width:156pt;height:60pt" o:ole="">
                   <v:imagedata r:id="rId83" o:title=""/>
                 </v:shape>
-                <o:OLEObject Type="Embed" ProgID="Equation.DSMT4" ShapeID="_x0000_i1062" DrawAspect="Content" ObjectID="_1665766554" r:id="rId84"/>
+                <o:OLEObject Type="Embed" ProgID="Equation.DSMT4" ShapeID="_x0000_i1062" DrawAspect="Content" ObjectID="_1666038845" r:id="rId84"/>
               </w:object>
             </w:r>
           </w:p>
@@ -5874,7 +5874,7 @@
           <v:shape id="_x0000_i1063" type="#_x0000_t75" style="width:48pt;height:18pt" o:ole="">
             <v:imagedata r:id="rId85" o:title=""/>
           </v:shape>
-          <o:OLEObject Type="Embed" ProgID="Equation.DSMT4" ShapeID="_x0000_i1063" DrawAspect="Content" ObjectID="_1665766555" r:id="rId86"/>
+          <o:OLEObject Type="Embed" ProgID="Equation.DSMT4" ShapeID="_x0000_i1063" DrawAspect="Content" ObjectID="_1666038846" r:id="rId86"/>
         </w:object>
       </w:r>
       <w:r>
@@ -5904,7 +5904,7 @@
           <v:shape id="_x0000_i1064" type="#_x0000_t75" style="width:78pt;height:18pt" o:ole="">
             <v:imagedata r:id="rId87" o:title=""/>
           </v:shape>
-          <o:OLEObject Type="Embed" ProgID="Equation.DSMT4" ShapeID="_x0000_i1064" DrawAspect="Content" ObjectID="_1665766556" r:id="rId88"/>
+          <o:OLEObject Type="Embed" ProgID="Equation.DSMT4" ShapeID="_x0000_i1064" DrawAspect="Content" ObjectID="_1666038847" r:id="rId88"/>
         </w:object>
       </w:r>
       <w:r>
@@ -5934,7 +5934,7 @@
           <v:shape id="_x0000_i1065" type="#_x0000_t75" style="width:96pt;height:24pt" o:ole="">
             <v:imagedata r:id="rId89" o:title=""/>
           </v:shape>
-          <o:OLEObject Type="Embed" ProgID="Equation.DSMT4" ShapeID="_x0000_i1065" DrawAspect="Content" ObjectID="_1665766557" r:id="rId90"/>
+          <o:OLEObject Type="Embed" ProgID="Equation.DSMT4" ShapeID="_x0000_i1065" DrawAspect="Content" ObjectID="_1666038848" r:id="rId90"/>
         </w:object>
       </w:r>
       <w:r>
@@ -5964,7 +5964,7 @@
           <v:shape id="_x0000_i1066" type="#_x0000_t75" style="width:24pt;height:18pt" o:ole="">
             <v:imagedata r:id="rId91" o:title=""/>
           </v:shape>
-          <o:OLEObject Type="Embed" ProgID="Equation.DSMT4" ShapeID="_x0000_i1066" DrawAspect="Content" ObjectID="_1665766558" r:id="rId92"/>
+          <o:OLEObject Type="Embed" ProgID="Equation.DSMT4" ShapeID="_x0000_i1066" DrawAspect="Content" ObjectID="_1666038849" r:id="rId92"/>
         </w:object>
       </w:r>
       <w:r>
@@ -5995,7 +5995,7 @@
           <v:shape id="_x0000_i1067" type="#_x0000_t75" style="width:30pt;height:18pt" o:ole="">
             <v:imagedata r:id="rId93" o:title=""/>
           </v:shape>
-          <o:OLEObject Type="Embed" ProgID="Equation.DSMT4" ShapeID="_x0000_i1067" DrawAspect="Content" ObjectID="_1665766559" r:id="rId94"/>
+          <o:OLEObject Type="Embed" ProgID="Equation.DSMT4" ShapeID="_x0000_i1067" DrawAspect="Content" ObjectID="_1666038850" r:id="rId94"/>
         </w:object>
       </w:r>
       <w:r>
@@ -6026,7 +6026,7 @@
           <v:shape id="_x0000_i1068" type="#_x0000_t75" style="width:36pt;height:18pt" o:ole="">
             <v:imagedata r:id="rId95" o:title=""/>
           </v:shape>
-          <o:OLEObject Type="Embed" ProgID="Equation.DSMT4" ShapeID="_x0000_i1068" DrawAspect="Content" ObjectID="_1665766560" r:id="rId96"/>
+          <o:OLEObject Type="Embed" ProgID="Equation.DSMT4" ShapeID="_x0000_i1068" DrawAspect="Content" ObjectID="_1666038851" r:id="rId96"/>
         </w:object>
       </w:r>
       <w:r>
@@ -6182,7 +6182,7 @@
           <v:shape id="_x0000_i1069" type="#_x0000_t75" style="width:12pt;height:18pt" o:ole="">
             <v:imagedata r:id="rId97" o:title=""/>
           </v:shape>
-          <o:OLEObject Type="Embed" ProgID="Equation.DSMT4" ShapeID="_x0000_i1069" DrawAspect="Content" ObjectID="_1665766561" r:id="rId98"/>
+          <o:OLEObject Type="Embed" ProgID="Equation.DSMT4" ShapeID="_x0000_i1069" DrawAspect="Content" ObjectID="_1666038852" r:id="rId98"/>
         </w:object>
       </w:r>
       <w:r>
@@ -6230,7 +6230,7 @@
           <v:shape id="_x0000_i1070" type="#_x0000_t75" style="width:24pt;height:18pt" o:ole="">
             <v:imagedata r:id="rId99" o:title=""/>
           </v:shape>
-          <o:OLEObject Type="Embed" ProgID="Equation.DSMT4" ShapeID="_x0000_i1070" DrawAspect="Content" ObjectID="_1665766562" r:id="rId100"/>
+          <o:OLEObject Type="Embed" ProgID="Equation.DSMT4" ShapeID="_x0000_i1070" DrawAspect="Content" ObjectID="_1666038853" r:id="rId100"/>
         </w:object>
       </w:r>
       <w:r>
@@ -6604,7 +6604,7 @@
           <v:shape id="_x0000_i1071" type="#_x0000_t75" style="width:24pt;height:18pt" o:ole="">
             <v:imagedata r:id="rId101" o:title=""/>
           </v:shape>
-          <o:OLEObject Type="Embed" ProgID="Equation.DSMT4" ShapeID="_x0000_i1071" DrawAspect="Content" ObjectID="_1665766563" r:id="rId102"/>
+          <o:OLEObject Type="Embed" ProgID="Equation.DSMT4" ShapeID="_x0000_i1071" DrawAspect="Content" ObjectID="_1666038854" r:id="rId102"/>
         </w:object>
       </w:r>
       <w:r>
@@ -6729,7 +6729,7 @@
           <v:shape id="_x0000_i1072" type="#_x0000_t75" style="width:30pt;height:18pt" o:ole="">
             <v:imagedata r:id="rId103" o:title=""/>
           </v:shape>
-          <o:OLEObject Type="Embed" ProgID="Equation.DSMT4" ShapeID="_x0000_i1072" DrawAspect="Content" ObjectID="_1665766564" r:id="rId104"/>
+          <o:OLEObject Type="Embed" ProgID="Equation.DSMT4" ShapeID="_x0000_i1072" DrawAspect="Content" ObjectID="_1666038855" r:id="rId104"/>
         </w:object>
       </w:r>
       <w:r>
@@ -6756,7 +6756,7 @@
           <v:shape id="_x0000_i1073" type="#_x0000_t75" style="width:30pt;height:18pt" o:ole="">
             <v:imagedata r:id="rId105" o:title=""/>
           </v:shape>
-          <o:OLEObject Type="Embed" ProgID="Equation.DSMT4" ShapeID="_x0000_i1073" DrawAspect="Content" ObjectID="_1665766565" r:id="rId106"/>
+          <o:OLEObject Type="Embed" ProgID="Equation.DSMT4" ShapeID="_x0000_i1073" DrawAspect="Content" ObjectID="_1666038856" r:id="rId106"/>
         </w:object>
       </w:r>
       <w:r>
@@ -6814,7 +6814,7 @@
           <v:shape id="_x0000_i1074" type="#_x0000_t75" style="width:60pt;height:18pt" o:ole="">
             <v:imagedata r:id="rId107" o:title=""/>
           </v:shape>
-          <o:OLEObject Type="Embed" ProgID="Equation.DSMT4" ShapeID="_x0000_i1074" DrawAspect="Content" ObjectID="_1665766566" r:id="rId108"/>
+          <o:OLEObject Type="Embed" ProgID="Equation.DSMT4" ShapeID="_x0000_i1074" DrawAspect="Content" ObjectID="_1666038857" r:id="rId108"/>
         </w:object>
       </w:r>
       <w:r>
@@ -6898,7 +6898,7 @@
           <v:shape id="_x0000_i1075" type="#_x0000_t75" style="width:12pt;height:18pt" o:ole="">
             <v:imagedata r:id="rId109" o:title=""/>
           </v:shape>
-          <o:OLEObject Type="Embed" ProgID="Equation.DSMT4" ShapeID="_x0000_i1075" DrawAspect="Content" ObjectID="_1665766567" r:id="rId110"/>
+          <o:OLEObject Type="Embed" ProgID="Equation.DSMT4" ShapeID="_x0000_i1075" DrawAspect="Content" ObjectID="_1666038858" r:id="rId110"/>
         </w:object>
       </w:r>
       <w:r>
@@ -6925,7 +6925,7 @@
           <v:shape id="_x0000_i1076" type="#_x0000_t75" style="width:36pt;height:18pt" o:ole="">
             <v:imagedata r:id="rId111" o:title=""/>
           </v:shape>
-          <o:OLEObject Type="Embed" ProgID="Equation.DSMT4" ShapeID="_x0000_i1076" DrawAspect="Content" ObjectID="_1665766568" r:id="rId112"/>
+          <o:OLEObject Type="Embed" ProgID="Equation.DSMT4" ShapeID="_x0000_i1076" DrawAspect="Content" ObjectID="_1666038859" r:id="rId112"/>
         </w:object>
       </w:r>
       <w:r>
@@ -7001,7 +7001,7 @@
           <v:shape id="_x0000_i1077" type="#_x0000_t75" style="width:30pt;height:18pt" o:ole="">
             <v:imagedata r:id="rId113" o:title=""/>
           </v:shape>
-          <o:OLEObject Type="Embed" ProgID="Equation.DSMT4" ShapeID="_x0000_i1077" DrawAspect="Content" ObjectID="_1665766569" r:id="rId114"/>
+          <o:OLEObject Type="Embed" ProgID="Equation.DSMT4" ShapeID="_x0000_i1077" DrawAspect="Content" ObjectID="_1666038860" r:id="rId114"/>
         </w:object>
       </w:r>
       <w:r>
@@ -7098,7 +7098,7 @@
           <v:shape id="_x0000_i1078" type="#_x0000_t75" style="width:30pt;height:18pt" o:ole="">
             <v:imagedata r:id="rId103" o:title=""/>
           </v:shape>
-          <o:OLEObject Type="Embed" ProgID="Equation.DSMT4" ShapeID="_x0000_i1078" DrawAspect="Content" ObjectID="_1665766570" r:id="rId115"/>
+          <o:OLEObject Type="Embed" ProgID="Equation.DSMT4" ShapeID="_x0000_i1078" DrawAspect="Content" ObjectID="_1666038861" r:id="rId115"/>
         </w:object>
       </w:r>
       <w:r>
@@ -7118,7 +7118,7 @@
           <v:shape id="_x0000_i1079" type="#_x0000_t75" style="width:30pt;height:18pt" o:ole="">
             <v:imagedata r:id="rId113" o:title=""/>
           </v:shape>
-          <o:OLEObject Type="Embed" ProgID="Equation.DSMT4" ShapeID="_x0000_i1079" DrawAspect="Content" ObjectID="_1665766571" r:id="rId116"/>
+          <o:OLEObject Type="Embed" ProgID="Equation.DSMT4" ShapeID="_x0000_i1079" DrawAspect="Content" ObjectID="_1666038862" r:id="rId116"/>
         </w:object>
       </w:r>
       <w:r>
@@ -7270,7 +7270,7 @@
           <v:shape id="_x0000_i1080" type="#_x0000_t75" style="width:30pt;height:18pt" o:ole="">
             <v:imagedata r:id="rId103" o:title=""/>
           </v:shape>
-          <o:OLEObject Type="Embed" ProgID="Equation.DSMT4" ShapeID="_x0000_i1080" DrawAspect="Content" ObjectID="_1665766572" r:id="rId117"/>
+          <o:OLEObject Type="Embed" ProgID="Equation.DSMT4" ShapeID="_x0000_i1080" DrawAspect="Content" ObjectID="_1666038863" r:id="rId117"/>
         </w:object>
       </w:r>
       <w:r>
@@ -7290,7 +7290,7 @@
           <v:shape id="_x0000_i1081" type="#_x0000_t75" style="width:30pt;height:18pt" o:ole="">
             <v:imagedata r:id="rId113" o:title=""/>
           </v:shape>
-          <o:OLEObject Type="Embed" ProgID="Equation.DSMT4" ShapeID="_x0000_i1081" DrawAspect="Content" ObjectID="_1665766573" r:id="rId118"/>
+          <o:OLEObject Type="Embed" ProgID="Equation.DSMT4" ShapeID="_x0000_i1081" DrawAspect="Content" ObjectID="_1666038864" r:id="rId118"/>
         </w:object>
       </w:r>
       <w:r>
@@ -7469,7 +7469,7 @@
           <v:shape id="_x0000_i1082" type="#_x0000_t75" style="width:126pt;height:18pt" o:ole="">
             <v:imagedata r:id="rId119" o:title=""/>
           </v:shape>
-          <o:OLEObject Type="Embed" ProgID="Equation.DSMT4" ShapeID="_x0000_i1082" DrawAspect="Content" ObjectID="_1665766574" r:id="rId120"/>
+          <o:OLEObject Type="Embed" ProgID="Equation.DSMT4" ShapeID="_x0000_i1082" DrawAspect="Content" ObjectID="_1666038865" r:id="rId120"/>
         </w:object>
       </w:r>
       <w:r>
@@ -7496,7 +7496,7 @@
           <v:shape id="_x0000_i1083" type="#_x0000_t75" style="width:1in;height:24pt" o:ole="">
             <v:imagedata r:id="rId121" o:title=""/>
           </v:shape>
-          <o:OLEObject Type="Embed" ProgID="Equation.DSMT4" ShapeID="_x0000_i1083" DrawAspect="Content" ObjectID="_1665766575" r:id="rId122"/>
+          <o:OLEObject Type="Embed" ProgID="Equation.DSMT4" ShapeID="_x0000_i1083" DrawAspect="Content" ObjectID="_1666038866" r:id="rId122"/>
         </w:object>
       </w:r>
       <w:r>
@@ -7523,7 +7523,7 @@
           <v:shape id="_x0000_i1084" type="#_x0000_t75" style="width:48pt;height:18pt" o:ole="">
             <v:imagedata r:id="rId123" o:title=""/>
           </v:shape>
-          <o:OLEObject Type="Embed" ProgID="Equation.DSMT4" ShapeID="_x0000_i1084" DrawAspect="Content" ObjectID="_1665766576" r:id="rId124"/>
+          <o:OLEObject Type="Embed" ProgID="Equation.DSMT4" ShapeID="_x0000_i1084" DrawAspect="Content" ObjectID="_1666038867" r:id="rId124"/>
         </w:object>
       </w:r>
       <w:r>
@@ -7550,7 +7550,7 @@
           <v:shape id="_x0000_i1085" type="#_x0000_t75" style="width:12pt;height:18pt" o:ole="">
             <v:imagedata r:id="rId125" o:title=""/>
           </v:shape>
-          <o:OLEObject Type="Embed" ProgID="Equation.DSMT4" ShapeID="_x0000_i1085" DrawAspect="Content" ObjectID="_1665766577" r:id="rId126"/>
+          <o:OLEObject Type="Embed" ProgID="Equation.DSMT4" ShapeID="_x0000_i1085" DrawAspect="Content" ObjectID="_1666038868" r:id="rId126"/>
         </w:object>
       </w:r>
       <w:r>
@@ -7584,7 +7584,7 @@
           <v:shape id="_x0000_i1086" type="#_x0000_t75" style="width:54pt;height:24pt" o:ole="">
             <v:imagedata r:id="rId127" o:title=""/>
           </v:shape>
-          <o:OLEObject Type="Embed" ProgID="Equation.DSMT4" ShapeID="_x0000_i1086" DrawAspect="Content" ObjectID="_1665766578" r:id="rId128"/>
+          <o:OLEObject Type="Embed" ProgID="Equation.DSMT4" ShapeID="_x0000_i1086" DrawAspect="Content" ObjectID="_1666038869" r:id="rId128"/>
         </w:object>
       </w:r>
       <w:r>
@@ -7662,7 +7662,7 @@
                 <v:shape id="_x0000_i1087" type="#_x0000_t75" style="width:228pt;height:54pt" o:ole="">
                   <v:imagedata r:id="rId129" o:title=""/>
                 </v:shape>
-                <o:OLEObject Type="Embed" ProgID="Equation.DSMT4" ShapeID="_x0000_i1087" DrawAspect="Content" ObjectID="_1665766579" r:id="rId130"/>
+                <o:OLEObject Type="Embed" ProgID="Equation.DSMT4" ShapeID="_x0000_i1087" DrawAspect="Content" ObjectID="_1666038870" r:id="rId130"/>
               </w:object>
             </w:r>
           </w:p>
@@ -7822,7 +7822,7 @@
           <v:shape id="_x0000_i1088" type="#_x0000_t75" style="width:1in;height:18pt" o:ole="">
             <v:imagedata r:id="rId131" o:title=""/>
           </v:shape>
-          <o:OLEObject Type="Embed" ProgID="Equation.DSMT4" ShapeID="_x0000_i1088" DrawAspect="Content" ObjectID="_1665766580" r:id="rId132"/>
+          <o:OLEObject Type="Embed" ProgID="Equation.DSMT4" ShapeID="_x0000_i1088" DrawAspect="Content" ObjectID="_1666038871" r:id="rId132"/>
         </w:object>
       </w:r>
       <w:r>
@@ -7863,7 +7863,7 @@
           <v:shape id="_x0000_i1089" type="#_x0000_t75" style="width:66pt;height:18pt" o:ole="">
             <v:imagedata r:id="rId133" o:title=""/>
           </v:shape>
-          <o:OLEObject Type="Embed" ProgID="Equation.DSMT4" ShapeID="_x0000_i1089" DrawAspect="Content" ObjectID="_1665766581" r:id="rId134"/>
+          <o:OLEObject Type="Embed" ProgID="Equation.DSMT4" ShapeID="_x0000_i1089" DrawAspect="Content" ObjectID="_1666038872" r:id="rId134"/>
         </w:object>
       </w:r>
       <w:r>
@@ -7891,7 +7891,7 @@
           <v:shape id="_x0000_i1090" type="#_x0000_t75" style="width:42pt;height:18pt" o:ole="">
             <v:imagedata r:id="rId135" o:title=""/>
           </v:shape>
-          <o:OLEObject Type="Embed" ProgID="Equation.DSMT4" ShapeID="_x0000_i1090" DrawAspect="Content" ObjectID="_1665766582" r:id="rId136"/>
+          <o:OLEObject Type="Embed" ProgID="Equation.DSMT4" ShapeID="_x0000_i1090" DrawAspect="Content" ObjectID="_1666038873" r:id="rId136"/>
         </w:object>
       </w:r>
       <w:r>
@@ -7926,7 +7926,7 @@
           <v:shape id="_x0000_i1091" type="#_x0000_t75" style="width:1in;height:18pt" o:ole="">
             <v:imagedata r:id="rId137" o:title=""/>
           </v:shape>
-          <o:OLEObject Type="Embed" ProgID="Equation.DSMT4" ShapeID="_x0000_i1091" DrawAspect="Content" ObjectID="_1665766583" r:id="rId138"/>
+          <o:OLEObject Type="Embed" ProgID="Equation.DSMT4" ShapeID="_x0000_i1091" DrawAspect="Content" ObjectID="_1666038874" r:id="rId138"/>
         </w:object>
       </w:r>
       <w:r>
@@ -7954,7 +7954,7 @@
           <v:shape id="_x0000_i1092" type="#_x0000_t75" style="width:24pt;height:24pt" o:ole="">
             <v:imagedata r:id="rId139" o:title=""/>
           </v:shape>
-          <o:OLEObject Type="Embed" ProgID="Equation.DSMT4" ShapeID="_x0000_i1092" DrawAspect="Content" ObjectID="_1665766584" r:id="rId140"/>
+          <o:OLEObject Type="Embed" ProgID="Equation.DSMT4" ShapeID="_x0000_i1092" DrawAspect="Content" ObjectID="_1666038875" r:id="rId140"/>
         </w:object>
       </w:r>
       <w:r>
@@ -7989,7 +7989,7 @@
           <v:shape id="_x0000_i1093" type="#_x0000_t75" style="width:18pt;height:24pt" o:ole="">
             <v:imagedata r:id="rId141" o:title=""/>
           </v:shape>
-          <o:OLEObject Type="Embed" ProgID="Equation.DSMT4" ShapeID="_x0000_i1093" DrawAspect="Content" ObjectID="_1665766585" r:id="rId142"/>
+          <o:OLEObject Type="Embed" ProgID="Equation.DSMT4" ShapeID="_x0000_i1093" DrawAspect="Content" ObjectID="_1666038876" r:id="rId142"/>
         </w:object>
       </w:r>
       <w:r>
@@ -8016,7 +8016,7 @@
           <v:shape id="_x0000_i1094" type="#_x0000_t75" style="width:12pt;height:18pt" o:ole="">
             <v:imagedata r:id="rId143" o:title=""/>
           </v:shape>
-          <o:OLEObject Type="Embed" ProgID="Equation.DSMT4" ShapeID="_x0000_i1094" DrawAspect="Content" ObjectID="_1665766586" r:id="rId144"/>
+          <o:OLEObject Type="Embed" ProgID="Equation.DSMT4" ShapeID="_x0000_i1094" DrawAspect="Content" ObjectID="_1666038877" r:id="rId144"/>
         </w:object>
       </w:r>
       <w:r>
@@ -8043,7 +8043,7 @@
           <v:shape id="_x0000_i1095" type="#_x0000_t75" style="width:30pt;height:24pt" o:ole="">
             <v:imagedata r:id="rId145" o:title=""/>
           </v:shape>
-          <o:OLEObject Type="Embed" ProgID="Equation.DSMT4" ShapeID="_x0000_i1095" DrawAspect="Content" ObjectID="_1665766587" r:id="rId146"/>
+          <o:OLEObject Type="Embed" ProgID="Equation.DSMT4" ShapeID="_x0000_i1095" DrawAspect="Content" ObjectID="_1666038878" r:id="rId146"/>
         </w:object>
       </w:r>
       <w:r>
@@ -8077,7 +8077,7 @@
           <v:shape id="_x0000_i1096" type="#_x0000_t75" style="width:18pt;height:24pt" o:ole="">
             <v:imagedata r:id="rId147" o:title=""/>
           </v:shape>
-          <o:OLEObject Type="Embed" ProgID="Equation.DSMT4" ShapeID="_x0000_i1096" DrawAspect="Content" ObjectID="_1665766588" r:id="rId148"/>
+          <o:OLEObject Type="Embed" ProgID="Equation.DSMT4" ShapeID="_x0000_i1096" DrawAspect="Content" ObjectID="_1666038879" r:id="rId148"/>
         </w:object>
       </w:r>
       <w:r>
@@ -8162,7 +8162,7 @@
                 <v:shape id="_x0000_i1097" type="#_x0000_t75" style="width:324pt;height:48pt" o:ole="">
                   <v:imagedata r:id="rId149" o:title=""/>
                 </v:shape>
-                <o:OLEObject Type="Embed" ProgID="Equation.DSMT4" ShapeID="_x0000_i1097" DrawAspect="Content" ObjectID="_1665766589" r:id="rId150"/>
+                <o:OLEObject Type="Embed" ProgID="Equation.DSMT4" ShapeID="_x0000_i1097" DrawAspect="Content" ObjectID="_1666038880" r:id="rId150"/>
               </w:object>
             </w:r>
           </w:p>
@@ -8241,7 +8241,7 @@
           <v:shape id="_x0000_i1098" type="#_x0000_t75" style="width:12pt;height:18pt" o:ole="">
             <v:imagedata r:id="rId151" o:title=""/>
           </v:shape>
-          <o:OLEObject Type="Embed" ProgID="Equation.DSMT4" ShapeID="_x0000_i1098" DrawAspect="Content" ObjectID="_1665766590" r:id="rId152"/>
+          <o:OLEObject Type="Embed" ProgID="Equation.DSMT4" ShapeID="_x0000_i1098" DrawAspect="Content" ObjectID="_1666038881" r:id="rId152"/>
         </w:object>
       </w:r>
       <w:r>
@@ -8326,7 +8326,7 @@
                 <v:shape id="_x0000_i1099" type="#_x0000_t75" style="width:192pt;height:48pt" o:ole="">
                   <v:imagedata r:id="rId153" o:title=""/>
                 </v:shape>
-                <o:OLEObject Type="Embed" ProgID="Equation.DSMT4" ShapeID="_x0000_i1099" DrawAspect="Content" ObjectID="_1665766591" r:id="rId154"/>
+                <o:OLEObject Type="Embed" ProgID="Equation.DSMT4" ShapeID="_x0000_i1099" DrawAspect="Content" ObjectID="_1666038882" r:id="rId154"/>
               </w:object>
             </w:r>
           </w:p>
@@ -8392,7 +8392,7 @@
           <v:shape id="_x0000_i1100" type="#_x0000_t75" style="width:18pt;height:18pt" o:ole="">
             <v:imagedata r:id="rId155" o:title=""/>
           </v:shape>
-          <o:OLEObject Type="Embed" ProgID="Equation.DSMT4" ShapeID="_x0000_i1100" DrawAspect="Content" ObjectID="_1665766592" r:id="rId156"/>
+          <o:OLEObject Type="Embed" ProgID="Equation.DSMT4" ShapeID="_x0000_i1100" DrawAspect="Content" ObjectID="_1666038883" r:id="rId156"/>
         </w:object>
       </w:r>
       <w:r>
@@ -8491,7 +8491,7 @@
                 <v:shape id="_x0000_i1101" type="#_x0000_t75" style="width:252pt;height:48pt" o:ole="">
                   <v:imagedata r:id="rId157" o:title=""/>
                 </v:shape>
-                <o:OLEObject Type="Embed" ProgID="Equation.DSMT4" ShapeID="_x0000_i1101" DrawAspect="Content" ObjectID="_1665766593" r:id="rId158"/>
+                <o:OLEObject Type="Embed" ProgID="Equation.DSMT4" ShapeID="_x0000_i1101" DrawAspect="Content" ObjectID="_1666038884" r:id="rId158"/>
               </w:object>
             </w:r>
           </w:p>
@@ -8600,7 +8600,7 @@
           <v:shape id="_x0000_i1102" type="#_x0000_t75" style="width:42pt;height:24pt" o:ole="">
             <v:imagedata r:id="rId159" o:title=""/>
           </v:shape>
-          <o:OLEObject Type="Embed" ProgID="Equation.DSMT4" ShapeID="_x0000_i1102" DrawAspect="Content" ObjectID="_1665766594" r:id="rId160"/>
+          <o:OLEObject Type="Embed" ProgID="Equation.DSMT4" ShapeID="_x0000_i1102" DrawAspect="Content" ObjectID="_1666038885" r:id="rId160"/>
         </w:object>
       </w:r>
       <w:r>
@@ -8676,7 +8676,7 @@
           <w:rFonts w:cs="Calibri"/>
           <w:szCs w:val="28"/>
         </w:rPr>
-        <w:t xml:space="preserve">Общепринятым способом апробации различных численных методов является расчет тестовых задач. Хороший тест должен удовлетворять нескольким требованиям. Во-первых, он должен содержать типичные трудности, на преодоление которых ориентирован </w:t>
+        <w:t xml:space="preserve">Общепринятым способом апробации различных численных методов является расчет тестовых задач. Хороший тест должен удовлетворять нескольким требованиям. Во-первых, он должен </w:t>
       </w:r>
       <w:r>
         <w:rPr>
@@ -8684,7 +8684,7 @@
           <w:szCs w:val="28"/>
         </w:rPr>
         <w:lastRenderedPageBreak/>
-        <w:t>исследуемый численный метод. Во-вторых, у него должно существовать легко реализуемое точное решение. Обычно под этим подразумевают, что точное решение при любых значениях аргументов легко вычисляется с любой требуемой точностью. Реально для этого нужно, чтобы решение достаточно просто выражалось через элементарные функции; запись через специальные функции нежелательна, так как их реализация с любым требуемым числом значащих цифр далеко не всегда доступна. В-третьих, желательно, чтобы тест содержал один или несколько параметров, которыми можно регулировать его жесткость и другие качественные свойства.</w:t>
+        <w:t>содержать типичные трудности, на преодоление которых ориентирован исследуемый численный метод. Во-вторых, у него должно существовать легко реализуемое точное решение. Обычно под этим подразумевают, что точное решение при любых значениях аргументов легко вычисляется с любой требуемой точностью. Реально для этого нужно, чтобы решение достаточно просто выражалось через элементарные функции; запись через специальные функции нежелательна, так как их реализация с любым требуемым числом значащих цифр далеко не всегда доступна. В-третьих, желательно, чтобы тест содержал один или несколько параметров, которыми можно регулировать его жесткость и другие качественные свойства.</w:t>
       </w:r>
     </w:p>
     <w:p>
@@ -8799,7 +8799,7 @@
           <v:shape id="_x0000_i1103" type="#_x0000_t75" style="width:24pt;height:18pt" o:ole="">
             <v:imagedata r:id="rId161" o:title=""/>
           </v:shape>
-          <o:OLEObject Type="Embed" ProgID="Equation.DSMT4" ShapeID="_x0000_i1103" DrawAspect="Content" ObjectID="_1665766595" r:id="rId162"/>
+          <o:OLEObject Type="Embed" ProgID="Equation.DSMT4" ShapeID="_x0000_i1103" DrawAspect="Content" ObjectID="_1666038886" r:id="rId162"/>
         </w:object>
       </w:r>
       <w:r>
@@ -8826,7 +8826,7 @@
           <v:shape id="_x0000_i1104" type="#_x0000_t75" style="width:24pt;height:18pt" o:ole="">
             <v:imagedata r:id="rId163" o:title=""/>
           </v:shape>
-          <o:OLEObject Type="Embed" ProgID="Equation.DSMT4" ShapeID="_x0000_i1104" DrawAspect="Content" ObjectID="_1665766596" r:id="rId164"/>
+          <o:OLEObject Type="Embed" ProgID="Equation.DSMT4" ShapeID="_x0000_i1104" DrawAspect="Content" ObjectID="_1666038887" r:id="rId164"/>
         </w:object>
       </w:r>
       <w:r>
@@ -8964,7 +8964,7 @@
                 <v:shape id="_x0000_i1105" type="#_x0000_t75" style="width:228pt;height:36pt" o:ole="">
                   <v:imagedata r:id="rId165" o:title=""/>
                 </v:shape>
-                <o:OLEObject Type="Embed" ProgID="Equation.DSMT4" ShapeID="_x0000_i1105" DrawAspect="Content" ObjectID="_1665766597" r:id="rId166"/>
+                <o:OLEObject Type="Embed" ProgID="Equation.DSMT4" ShapeID="_x0000_i1105" DrawAspect="Content" ObjectID="_1666038888" r:id="rId166"/>
               </w:object>
             </w:r>
           </w:p>
@@ -9082,7 +9082,7 @@
                 <v:shape id="_x0000_i1106" type="#_x0000_t75" style="width:210pt;height:36pt" o:ole="">
                   <v:imagedata r:id="rId167" o:title=""/>
                 </v:shape>
-                <o:OLEObject Type="Embed" ProgID="Equation.DSMT4" ShapeID="_x0000_i1106" DrawAspect="Content" ObjectID="_1665766598" r:id="rId168"/>
+                <o:OLEObject Type="Embed" ProgID="Equation.DSMT4" ShapeID="_x0000_i1106" DrawAspect="Content" ObjectID="_1666038889" r:id="rId168"/>
               </w:object>
             </w:r>
           </w:p>
@@ -9200,7 +9200,7 @@
                 <v:shape id="_x0000_i1107" type="#_x0000_t75" style="width:204pt;height:36pt" o:ole="">
                   <v:imagedata r:id="rId169" o:title=""/>
                 </v:shape>
-                <o:OLEObject Type="Embed" ProgID="Equation.DSMT4" ShapeID="_x0000_i1107" DrawAspect="Content" ObjectID="_1665766599" r:id="rId170"/>
+                <o:OLEObject Type="Embed" ProgID="Equation.DSMT4" ShapeID="_x0000_i1107" DrawAspect="Content" ObjectID="_1666038890" r:id="rId170"/>
               </w:object>
             </w:r>
           </w:p>
@@ -9307,7 +9307,7 @@
           <v:shape id="_x0000_i1108" type="#_x0000_t75" style="width:48pt;height:18pt" o:ole="">
             <v:imagedata r:id="rId171" o:title=""/>
           </v:shape>
-          <o:OLEObject Type="Embed" ProgID="Equation.DSMT4" ShapeID="_x0000_i1108" DrawAspect="Content" ObjectID="_1665766600" r:id="rId172"/>
+          <o:OLEObject Type="Embed" ProgID="Equation.DSMT4" ShapeID="_x0000_i1108" DrawAspect="Content" ObjectID="_1666038891" r:id="rId172"/>
         </w:object>
       </w:r>
       <w:r>
@@ -9341,7 +9341,7 @@
           <v:shape id="_x0000_i1109" type="#_x0000_t75" style="width:42pt;height:18pt" o:ole="">
             <v:imagedata r:id="rId173" o:title=""/>
           </v:shape>
-          <o:OLEObject Type="Embed" ProgID="Equation.DSMT4" ShapeID="_x0000_i1109" DrawAspect="Content" ObjectID="_1665766601" r:id="rId174"/>
+          <o:OLEObject Type="Embed" ProgID="Equation.DSMT4" ShapeID="_x0000_i1109" DrawAspect="Content" ObjectID="_1666038892" r:id="rId174"/>
         </w:object>
       </w:r>
       <w:r>
@@ -9506,7 +9506,7 @@
                 <v:shape id="_x0000_i1110" type="#_x0000_t75" style="width:54pt;height:18pt" o:ole="">
                   <v:imagedata r:id="rId175" o:title=""/>
                 </v:shape>
-                <o:OLEObject Type="Embed" ProgID="Equation.DSMT4" ShapeID="_x0000_i1110" DrawAspect="Content" ObjectID="_1665766602" r:id="rId176"/>
+                <o:OLEObject Type="Embed" ProgID="Equation.DSMT4" ShapeID="_x0000_i1110" DrawAspect="Content" ObjectID="_1666038893" r:id="rId176"/>
               </w:object>
             </w:r>
             <w:r>
@@ -9531,7 +9531,7 @@
                 <v:shape id="_x0000_i1111" type="#_x0000_t75" style="width:168pt;height:36pt" o:ole="">
                   <v:imagedata r:id="rId177" o:title=""/>
                 </v:shape>
-                <o:OLEObject Type="Embed" ProgID="Equation.DSMT4" ShapeID="_x0000_i1111" DrawAspect="Content" ObjectID="_1665766603" r:id="rId178"/>
+                <o:OLEObject Type="Embed" ProgID="Equation.DSMT4" ShapeID="_x0000_i1111" DrawAspect="Content" ObjectID="_1666038894" r:id="rId178"/>
               </w:object>
             </w:r>
           </w:p>
@@ -9592,7 +9592,7 @@
           <v:shape id="_x0000_i1112" type="#_x0000_t75" style="width:60pt;height:18pt" o:ole="">
             <v:imagedata r:id="rId179" o:title=""/>
           </v:shape>
-          <o:OLEObject Type="Embed" ProgID="Equation.DSMT4" ShapeID="_x0000_i1112" DrawAspect="Content" ObjectID="_1665766604" r:id="rId180"/>
+          <o:OLEObject Type="Embed" ProgID="Equation.DSMT4" ShapeID="_x0000_i1112" DrawAspect="Content" ObjectID="_1666038895" r:id="rId180"/>
         </w:object>
       </w:r>
       <w:r>
@@ -9626,7 +9626,7 @@
           <v:shape id="_x0000_i1113" type="#_x0000_t75" style="width:36pt;height:18pt" o:ole="">
             <v:imagedata r:id="rId181" o:title=""/>
           </v:shape>
-          <o:OLEObject Type="Embed" ProgID="Equation.DSMT4" ShapeID="_x0000_i1113" DrawAspect="Content" ObjectID="_1665766605" r:id="rId182"/>
+          <o:OLEObject Type="Embed" ProgID="Equation.DSMT4" ShapeID="_x0000_i1113" DrawAspect="Content" ObjectID="_1666038896" r:id="rId182"/>
         </w:object>
       </w:r>
       <w:r>
@@ -9713,7 +9713,7 @@
           <v:shape id="_x0000_i1114" type="#_x0000_t75" style="width:60pt;height:18pt" o:ole="">
             <v:imagedata r:id="rId183" o:title=""/>
           </v:shape>
-          <o:OLEObject Type="Embed" ProgID="Equation.DSMT4" ShapeID="_x0000_i1114" DrawAspect="Content" ObjectID="_1665766606" r:id="rId184"/>
+          <o:OLEObject Type="Embed" ProgID="Equation.DSMT4" ShapeID="_x0000_i1114" DrawAspect="Content" ObjectID="_1666038897" r:id="rId184"/>
         </w:object>
       </w:r>
       <w:r>
@@ -9789,7 +9789,7 @@
           <v:shape id="_x0000_i1115" type="#_x0000_t75" style="width:114pt;height:24pt" o:ole="">
             <v:imagedata r:id="rId185" o:title=""/>
           </v:shape>
-          <o:OLEObject Type="Embed" ProgID="Equation.DSMT4" ShapeID="_x0000_i1115" DrawAspect="Content" ObjectID="_1665766607" r:id="rId186"/>
+          <o:OLEObject Type="Embed" ProgID="Equation.DSMT4" ShapeID="_x0000_i1115" DrawAspect="Content" ObjectID="_1666038898" r:id="rId186"/>
         </w:object>
       </w:r>
       <w:r>
@@ -9874,7 +9874,7 @@
                 <v:shape id="_x0000_i1116" type="#_x0000_t75" style="width:324pt;height:36pt" o:ole="">
                   <v:imagedata r:id="rId187" o:title=""/>
                 </v:shape>
-                <o:OLEObject Type="Embed" ProgID="Equation.DSMT4" ShapeID="_x0000_i1116" DrawAspect="Content" ObjectID="_1665766608" r:id="rId188"/>
+                <o:OLEObject Type="Embed" ProgID="Equation.DSMT4" ShapeID="_x0000_i1116" DrawAspect="Content" ObjectID="_1666038899" r:id="rId188"/>
               </w:object>
             </w:r>
           </w:p>
@@ -10004,7 +10004,7 @@
                 <v:shape id="_x0000_i1117" type="#_x0000_t75" style="width:318pt;height:36pt" o:ole="">
                   <v:imagedata r:id="rId189" o:title=""/>
                 </v:shape>
-                <o:OLEObject Type="Embed" ProgID="Equation.DSMT4" ShapeID="_x0000_i1117" DrawAspect="Content" ObjectID="_1665766609" r:id="rId190"/>
+                <o:OLEObject Type="Embed" ProgID="Equation.DSMT4" ShapeID="_x0000_i1117" DrawAspect="Content" ObjectID="_1666038900" r:id="rId190"/>
               </w:object>
             </w:r>
           </w:p>
@@ -10122,7 +10122,7 @@
                 <v:shape id="_x0000_i1118" type="#_x0000_t75" style="width:264pt;height:42pt" o:ole="">
                   <v:imagedata r:id="rId191" o:title=""/>
                 </v:shape>
-                <o:OLEObject Type="Embed" ProgID="Equation.DSMT4" ShapeID="_x0000_i1118" DrawAspect="Content" ObjectID="_1665766610" r:id="rId192"/>
+                <o:OLEObject Type="Embed" ProgID="Equation.DSMT4" ShapeID="_x0000_i1118" DrawAspect="Content" ObjectID="_1666038901" r:id="rId192"/>
               </w:object>
             </w:r>
           </w:p>
@@ -10235,7 +10235,7 @@
           <v:shape id="_x0000_i1119" type="#_x0000_t75" style="width:36pt;height:18pt" o:ole="">
             <v:imagedata r:id="rId193" o:title=""/>
           </v:shape>
-          <o:OLEObject Type="Embed" ProgID="Equation.DSMT4" ShapeID="_x0000_i1119" DrawAspect="Content" ObjectID="_1665766611" r:id="rId194"/>
+          <o:OLEObject Type="Embed" ProgID="Equation.DSMT4" ShapeID="_x0000_i1119" DrawAspect="Content" ObjectID="_1666038902" r:id="rId194"/>
         </w:object>
       </w:r>
       <w:r>
@@ -10278,7 +10278,7 @@
           <v:shape id="_x0000_i1120" type="#_x0000_t75" style="width:54pt;height:18pt" o:ole="">
             <v:imagedata r:id="rId195" o:title=""/>
           </v:shape>
-          <o:OLEObject Type="Embed" ProgID="Equation.DSMT4" ShapeID="_x0000_i1120" DrawAspect="Content" ObjectID="_1665766612" r:id="rId196"/>
+          <o:OLEObject Type="Embed" ProgID="Equation.DSMT4" ShapeID="_x0000_i1120" DrawAspect="Content" ObjectID="_1666038903" r:id="rId196"/>
         </w:object>
       </w:r>
       <w:r>
@@ -10467,7 +10467,7 @@
                 <v:shape id="_x0000_i1121" type="#_x0000_t75" style="width:114pt;height:42pt" o:ole="">
                   <v:imagedata r:id="rId197" o:title=""/>
                 </v:shape>
-                <o:OLEObject Type="Embed" ProgID="Equation.DSMT4" ShapeID="_x0000_i1121" DrawAspect="Content" ObjectID="_1665766613" r:id="rId198"/>
+                <o:OLEObject Type="Embed" ProgID="Equation.DSMT4" ShapeID="_x0000_i1121" DrawAspect="Content" ObjectID="_1666038904" r:id="rId198"/>
               </w:object>
             </w:r>
           </w:p>
@@ -10540,7 +10540,7 @@
                 <v:shape id="_x0000_i1122" type="#_x0000_t75" style="width:102pt;height:36pt" o:ole="">
                   <v:imagedata r:id="rId199" o:title=""/>
                 </v:shape>
-                <o:OLEObject Type="Embed" ProgID="Equation.DSMT4" ShapeID="_x0000_i1122" DrawAspect="Content" ObjectID="_1665766614" r:id="rId200"/>
+                <o:OLEObject Type="Embed" ProgID="Equation.DSMT4" ShapeID="_x0000_i1122" DrawAspect="Content" ObjectID="_1666038905" r:id="rId200"/>
               </w:object>
             </w:r>
           </w:p>
@@ -10613,7 +10613,7 @@
                 <v:shape id="_x0000_i1123" type="#_x0000_t75" style="width:150pt;height:42pt" o:ole="">
                   <v:imagedata r:id="rId201" o:title=""/>
                 </v:shape>
-                <o:OLEObject Type="Embed" ProgID="Equation.DSMT4" ShapeID="_x0000_i1123" DrawAspect="Content" ObjectID="_1665766615" r:id="rId202"/>
+                <o:OLEObject Type="Embed" ProgID="Equation.DSMT4" ShapeID="_x0000_i1123" DrawAspect="Content" ObjectID="_1666038906" r:id="rId202"/>
               </w:object>
             </w:r>
           </w:p>
@@ -10729,7 +10729,7 @@
                 <v:shape id="_x0000_i1124" type="#_x0000_t75" style="width:372pt;height:42pt" o:ole="">
                   <v:imagedata r:id="rId203" o:title=""/>
                 </v:shape>
-                <o:OLEObject Type="Embed" ProgID="Equation.DSMT4" ShapeID="_x0000_i1124" DrawAspect="Content" ObjectID="_1665766616" r:id="rId204"/>
+                <o:OLEObject Type="Embed" ProgID="Equation.DSMT4" ShapeID="_x0000_i1124" DrawAspect="Content" ObjectID="_1666038907" r:id="rId204"/>
               </w:object>
             </w:r>
           </w:p>
@@ -10952,7 +10952,7 @@
                 <v:shape id="_x0000_i1125" type="#_x0000_t75" style="width:78pt;height:42pt" o:ole="">
                   <v:imagedata r:id="rId205" o:title=""/>
                 </v:shape>
-                <o:OLEObject Type="Embed" ProgID="Equation.DSMT4" ShapeID="_x0000_i1125" DrawAspect="Content" ObjectID="_1665766617" r:id="rId206"/>
+                <o:OLEObject Type="Embed" ProgID="Equation.DSMT4" ShapeID="_x0000_i1125" DrawAspect="Content" ObjectID="_1666038908" r:id="rId206"/>
               </w:object>
             </w:r>
           </w:p>
@@ -11067,7 +11067,7 @@
           <v:shape id="_x0000_i1126" type="#_x0000_t75" style="width:36pt;height:18pt" o:ole="">
             <v:imagedata r:id="rId207" o:title=""/>
           </v:shape>
-          <o:OLEObject Type="Embed" ProgID="Equation.DSMT4" ShapeID="_x0000_i1126" DrawAspect="Content" ObjectID="_1665766618" r:id="rId208"/>
+          <o:OLEObject Type="Embed" ProgID="Equation.DSMT4" ShapeID="_x0000_i1126" DrawAspect="Content" ObjectID="_1666038909" r:id="rId208"/>
         </w:object>
       </w:r>
       <w:r>
@@ -11220,7 +11220,7 @@
                 <v:shape id="_x0000_i1127" type="#_x0000_t75" style="width:174pt;height:42pt" o:ole="">
                   <v:imagedata r:id="rId209" o:title=""/>
                 </v:shape>
-                <o:OLEObject Type="Embed" ProgID="Equation.DSMT4" ShapeID="_x0000_i1127" DrawAspect="Content" ObjectID="_1665766619" r:id="rId210"/>
+                <o:OLEObject Type="Embed" ProgID="Equation.DSMT4" ShapeID="_x0000_i1127" DrawAspect="Content" ObjectID="_1666038910" r:id="rId210"/>
               </w:object>
             </w:r>
           </w:p>
@@ -11292,7 +11292,7 @@
           <v:shape id="_x0000_i1128" type="#_x0000_t75" style="width:108pt;height:24pt" o:ole="">
             <v:imagedata r:id="rId211" o:title=""/>
           </v:shape>
-          <o:OLEObject Type="Embed" ProgID="Equation.DSMT4" ShapeID="_x0000_i1128" DrawAspect="Content" ObjectID="_1665766620" r:id="rId212"/>
+          <o:OLEObject Type="Embed" ProgID="Equation.DSMT4" ShapeID="_x0000_i1128" DrawAspect="Content" ObjectID="_1666038911" r:id="rId212"/>
         </w:object>
       </w:r>
       <w:r>
@@ -11383,7 +11383,7 @@
                 <v:shape id="_x0000_i1129" type="#_x0000_t75" style="width:246pt;height:48pt" o:ole="">
                   <v:imagedata r:id="rId213" o:title=""/>
                 </v:shape>
-                <o:OLEObject Type="Embed" ProgID="Equation.DSMT4" ShapeID="_x0000_i1129" DrawAspect="Content" ObjectID="_1665766621" r:id="rId214"/>
+                <o:OLEObject Type="Embed" ProgID="Equation.DSMT4" ShapeID="_x0000_i1129" DrawAspect="Content" ObjectID="_1666038912" r:id="rId214"/>
               </w:object>
             </w:r>
           </w:p>
@@ -11441,7 +11441,7 @@
           <v:shape id="_x0000_i1130" type="#_x0000_t75" style="width:96pt;height:18pt" o:ole="">
             <v:imagedata r:id="rId215" o:title=""/>
           </v:shape>
-          <o:OLEObject Type="Embed" ProgID="Equation.DSMT4" ShapeID="_x0000_i1130" DrawAspect="Content" ObjectID="_1665766622" r:id="rId216"/>
+          <o:OLEObject Type="Embed" ProgID="Equation.DSMT4" ShapeID="_x0000_i1130" DrawAspect="Content" ObjectID="_1666038913" r:id="rId216"/>
         </w:object>
       </w:r>
       <w:r>
@@ -11517,7 +11517,7 @@
           <v:shape id="_x0000_i1131" type="#_x0000_t75" style="width:30pt;height:18pt" o:ole="">
             <v:imagedata r:id="rId217" o:title=""/>
           </v:shape>
-          <o:OLEObject Type="Embed" ProgID="Equation.DSMT4" ShapeID="_x0000_i1131" DrawAspect="Content" ObjectID="_1665766623" r:id="rId218"/>
+          <o:OLEObject Type="Embed" ProgID="Equation.DSMT4" ShapeID="_x0000_i1131" DrawAspect="Content" ObjectID="_1666038914" r:id="rId218"/>
         </w:object>
       </w:r>
       <w:r>
@@ -11741,7 +11741,15 @@
           <w:rFonts w:cs="Calibri"/>
           <w:szCs w:val="28"/>
         </w:rPr>
-        <w:t>Приведем набор формул этого теста (текстовые пояснения опускаем, поскольку они аналогичны гиперболическому тесту):</w:t>
+        <w:t xml:space="preserve">Приведем набор </w:t>
+      </w:r>
+      <w:r>
+        <w:rPr>
+          <w:rFonts w:cs="Calibri"/>
+          <w:szCs w:val="28"/>
+        </w:rPr>
+        <w:lastRenderedPageBreak/>
+        <w:t>формул этого теста (текстовые пояснения опускаем, поскольку они аналогичны гиперболическому тесту):</w:t>
       </w:r>
     </w:p>
     <w:p>
@@ -12074,7 +12082,7 @@
           <v:shape id="_x0000_i1132" type="#_x0000_t75" style="width:36pt;height:18pt" o:ole="">
             <v:imagedata r:id="rId219" o:title=""/>
           </v:shape>
-          <o:OLEObject Type="Embed" ProgID="Equation.DSMT4" ShapeID="_x0000_i1132" DrawAspect="Content" ObjectID="_1665766624" r:id="rId220"/>
+          <o:OLEObject Type="Embed" ProgID="Equation.DSMT4" ShapeID="_x0000_i1132" DrawAspect="Content" ObjectID="_1666038915" r:id="rId220"/>
         </w:object>
       </w:r>
       <w:r>
@@ -13068,7 +13076,7 @@
           <v:shape id="_x0000_i1133" type="#_x0000_t75" style="width:126pt;height:24pt" o:ole="">
             <v:imagedata r:id="rId221" o:title=""/>
           </v:shape>
-          <o:OLEObject Type="Embed" ProgID="Equation.DSMT4" ShapeID="_x0000_i1133" DrawAspect="Content" ObjectID="_1665766625" r:id="rId222"/>
+          <o:OLEObject Type="Embed" ProgID="Equation.DSMT4" ShapeID="_x0000_i1133" DrawAspect="Content" ObjectID="_1666038916" r:id="rId222"/>
         </w:object>
       </w:r>
       <w:r>
@@ -13118,7 +13126,7 @@
           <v:shape id="_x0000_i1134" type="#_x0000_t75" style="width:30pt;height:12pt" o:ole="">
             <v:imagedata r:id="rId223" o:title=""/>
           </v:shape>
-          <o:OLEObject Type="Embed" ProgID="Equation.DSMT4" ShapeID="_x0000_i1134" DrawAspect="Content" ObjectID="_1665766626" r:id="rId224"/>
+          <o:OLEObject Type="Embed" ProgID="Equation.DSMT4" ShapeID="_x0000_i1134" DrawAspect="Content" ObjectID="_1666038917" r:id="rId224"/>
         </w:object>
       </w:r>
       <w:r>
@@ -13135,7 +13143,7 @@
           <v:shape id="_x0000_i1135" type="#_x0000_t75" style="width:30pt;height:18pt" o:ole="">
             <v:imagedata r:id="rId225" o:title=""/>
           </v:shape>
-          <o:OLEObject Type="Embed" ProgID="Equation.DSMT4" ShapeID="_x0000_i1135" DrawAspect="Content" ObjectID="_1665766627" r:id="rId226"/>
+          <o:OLEObject Type="Embed" ProgID="Equation.DSMT4" ShapeID="_x0000_i1135" DrawAspect="Content" ObjectID="_1666038918" r:id="rId226"/>
         </w:object>
       </w:r>
       <w:r>
@@ -13214,7 +13222,7 @@
                 <v:shape id="_x0000_i1136" type="#_x0000_t75" style="width:2in;height:48pt" o:ole="">
                   <v:imagedata r:id="rId227" o:title=""/>
                 </v:shape>
-                <o:OLEObject Type="Embed" ProgID="Equation.DSMT4" ShapeID="_x0000_i1136" DrawAspect="Content" ObjectID="_1665766628" r:id="rId228"/>
+                <o:OLEObject Type="Embed" ProgID="Equation.DSMT4" ShapeID="_x0000_i1136" DrawAspect="Content" ObjectID="_1666038919" r:id="rId228"/>
               </w:object>
             </w:r>
           </w:p>
@@ -13337,7 +13345,7 @@
           <v:shape id="_x0000_i1137" type="#_x0000_t75" style="width:36pt;height:18pt" o:ole="">
             <v:imagedata r:id="rId229" o:title=""/>
           </v:shape>
-          <o:OLEObject Type="Embed" ProgID="Equation.DSMT4" ShapeID="_x0000_i1137" DrawAspect="Content" ObjectID="_1665766629" r:id="rId230"/>
+          <o:OLEObject Type="Embed" ProgID="Equation.DSMT4" ShapeID="_x0000_i1137" DrawAspect="Content" ObjectID="_1666038920" r:id="rId230"/>
         </w:object>
       </w:r>
       <w:r>
@@ -13360,7 +13368,7 @@
           <v:shape id="_x0000_i1138" type="#_x0000_t75" style="width:30pt;height:12pt" o:ole="">
             <v:imagedata r:id="rId231" o:title=""/>
           </v:shape>
-          <o:OLEObject Type="Embed" ProgID="Equation.DSMT4" ShapeID="_x0000_i1138" DrawAspect="Content" ObjectID="_1665766630" r:id="rId232"/>
+          <o:OLEObject Type="Embed" ProgID="Equation.DSMT4" ShapeID="_x0000_i1138" DrawAspect="Content" ObjectID="_1666038921" r:id="rId232"/>
         </w:object>
       </w:r>
       <w:r>
@@ -13385,7 +13393,7 @@
           <v:shape id="_x0000_i1139" type="#_x0000_t75" style="width:18pt;height:18pt" o:ole="">
             <v:imagedata r:id="rId233" o:title=""/>
           </v:shape>
-          <o:OLEObject Type="Embed" ProgID="Equation.DSMT4" ShapeID="_x0000_i1139" DrawAspect="Content" ObjectID="_1665766631" r:id="rId234"/>
+          <o:OLEObject Type="Embed" ProgID="Equation.DSMT4" ShapeID="_x0000_i1139" DrawAspect="Content" ObjectID="_1666038922" r:id="rId234"/>
         </w:object>
       </w:r>
       <w:r>
@@ -13405,7 +13413,7 @@
           <v:shape id="_x0000_i1140" type="#_x0000_t75" style="width:30pt;height:18pt" o:ole="">
             <v:imagedata r:id="rId235" o:title=""/>
           </v:shape>
-          <o:OLEObject Type="Embed" ProgID="Equation.DSMT4" ShapeID="_x0000_i1140" DrawAspect="Content" ObjectID="_1665766632" r:id="rId236"/>
+          <o:OLEObject Type="Embed" ProgID="Equation.DSMT4" ShapeID="_x0000_i1140" DrawAspect="Content" ObjectID="_1666038923" r:id="rId236"/>
         </w:object>
       </w:r>
       <w:r>
@@ -13422,7 +13430,7 @@
           <v:shape id="_x0000_i1141" type="#_x0000_t75" style="width:36pt;height:18pt" o:ole="">
             <v:imagedata r:id="rId237" o:title=""/>
           </v:shape>
-          <o:OLEObject Type="Embed" ProgID="Equation.DSMT4" ShapeID="_x0000_i1141" DrawAspect="Content" ObjectID="_1665766633" r:id="rId238"/>
+          <o:OLEObject Type="Embed" ProgID="Equation.DSMT4" ShapeID="_x0000_i1141" DrawAspect="Content" ObjectID="_1666038924" r:id="rId238"/>
         </w:object>
       </w:r>
       <w:r>
@@ -13436,7 +13444,7 @@
           <v:shape id="_x0000_i1142" type="#_x0000_t75" style="width:36pt;height:18pt" o:ole="">
             <v:imagedata r:id="rId239" o:title=""/>
           </v:shape>
-          <o:OLEObject Type="Embed" ProgID="Equation.DSMT4" ShapeID="_x0000_i1142" DrawAspect="Content" ObjectID="_1665766634" r:id="rId240"/>
+          <o:OLEObject Type="Embed" ProgID="Equation.DSMT4" ShapeID="_x0000_i1142" DrawAspect="Content" ObjectID="_1666038925" r:id="rId240"/>
         </w:object>
       </w:r>
       <w:r>
@@ -13450,7 +13458,7 @@
           <v:shape id="_x0000_i1143" type="#_x0000_t75" style="width:36pt;height:18pt" o:ole="">
             <v:imagedata r:id="rId241" o:title=""/>
           </v:shape>
-          <o:OLEObject Type="Embed" ProgID="Equation.DSMT4" ShapeID="_x0000_i1143" DrawAspect="Content" ObjectID="_1665766635" r:id="rId242"/>
+          <o:OLEObject Type="Embed" ProgID="Equation.DSMT4" ShapeID="_x0000_i1143" DrawAspect="Content" ObjectID="_1666038926" r:id="rId242"/>
         </w:object>
       </w:r>
       <w:r>
@@ -13485,7 +13493,7 @@
           <v:shape id="_x0000_i1144" type="#_x0000_t75" style="width:12pt;height:18pt" o:ole="">
             <v:imagedata r:id="rId243" o:title=""/>
           </v:shape>
-          <o:OLEObject Type="Embed" ProgID="Equation.DSMT4" ShapeID="_x0000_i1144" DrawAspect="Content" ObjectID="_1665766636" r:id="rId244"/>
+          <o:OLEObject Type="Embed" ProgID="Equation.DSMT4" ShapeID="_x0000_i1144" DrawAspect="Content" ObjectID="_1666038927" r:id="rId244"/>
         </w:object>
       </w:r>
       <w:r>
@@ -13499,7 +13507,7 @@
           <v:shape id="_x0000_i1145" type="#_x0000_t75" style="width:18pt;height:18pt" o:ole="">
             <v:imagedata r:id="rId245" o:title=""/>
           </v:shape>
-          <o:OLEObject Type="Embed" ProgID="Equation.DSMT4" ShapeID="_x0000_i1145" DrawAspect="Content" ObjectID="_1665766637" r:id="rId246"/>
+          <o:OLEObject Type="Embed" ProgID="Equation.DSMT4" ShapeID="_x0000_i1145" DrawAspect="Content" ObjectID="_1666038928" r:id="rId246"/>
         </w:object>
       </w:r>
       <w:r>
@@ -13516,7 +13524,7 @@
           <v:shape id="_x0000_i1146" type="#_x0000_t75" style="width:12pt;height:18pt" o:ole="">
             <v:imagedata r:id="rId247" o:title=""/>
           </v:shape>
-          <o:OLEObject Type="Embed" ProgID="Equation.DSMT4" ShapeID="_x0000_i1146" DrawAspect="Content" ObjectID="_1665766638" r:id="rId248"/>
+          <o:OLEObject Type="Embed" ProgID="Equation.DSMT4" ShapeID="_x0000_i1146" DrawAspect="Content" ObjectID="_1666038929" r:id="rId248"/>
         </w:object>
       </w:r>
       <w:r>
@@ -13533,7 +13541,7 @@
           <v:shape id="_x0000_i1147" type="#_x0000_t75" style="width:12pt;height:18pt" o:ole="">
             <v:imagedata r:id="rId249" o:title=""/>
           </v:shape>
-          <o:OLEObject Type="Embed" ProgID="Equation.DSMT4" ShapeID="_x0000_i1147" DrawAspect="Content" ObjectID="_1665766639" r:id="rId250"/>
+          <o:OLEObject Type="Embed" ProgID="Equation.DSMT4" ShapeID="_x0000_i1147" DrawAspect="Content" ObjectID="_1666038930" r:id="rId250"/>
         </w:object>
       </w:r>
       <w:r>
@@ -13547,7 +13555,7 @@
           <v:shape id="_x0000_i1148" type="#_x0000_t75" style="width:12pt;height:18pt" o:ole="">
             <v:imagedata r:id="rId251" o:title=""/>
           </v:shape>
-          <o:OLEObject Type="Embed" ProgID="Equation.DSMT4" ShapeID="_x0000_i1148" DrawAspect="Content" ObjectID="_1665766640" r:id="rId252"/>
+          <o:OLEObject Type="Embed" ProgID="Equation.DSMT4" ShapeID="_x0000_i1148" DrawAspect="Content" ObjectID="_1666038931" r:id="rId252"/>
         </w:object>
       </w:r>
       <w:r>
@@ -13572,7 +13580,7 @@
           <v:shape id="_x0000_i1149" type="#_x0000_t75" style="width:12pt;height:18pt" o:ole="">
             <v:imagedata r:id="rId249" o:title=""/>
           </v:shape>
-          <o:OLEObject Type="Embed" ProgID="Equation.DSMT4" ShapeID="_x0000_i1149" DrawAspect="Content" ObjectID="_1665766641" r:id="rId253"/>
+          <o:OLEObject Type="Embed" ProgID="Equation.DSMT4" ShapeID="_x0000_i1149" DrawAspect="Content" ObjectID="_1666038932" r:id="rId253"/>
         </w:object>
       </w:r>
       <w:r>
@@ -13586,7 +13594,7 @@
           <v:shape id="_x0000_i1150" type="#_x0000_t75" style="width:12pt;height:18pt" o:ole="">
             <v:imagedata r:id="rId251" o:title=""/>
           </v:shape>
-          <o:OLEObject Type="Embed" ProgID="Equation.DSMT4" ShapeID="_x0000_i1150" DrawAspect="Content" ObjectID="_1665766642" r:id="rId254"/>
+          <o:OLEObject Type="Embed" ProgID="Equation.DSMT4" ShapeID="_x0000_i1150" DrawAspect="Content" ObjectID="_1666038933" r:id="rId254"/>
         </w:object>
       </w:r>
       <w:r>
@@ -13600,7 +13608,7 @@
           <v:shape id="_x0000_i1151" type="#_x0000_t75" style="width:12pt;height:18pt" o:ole="">
             <v:imagedata r:id="rId247" o:title=""/>
           </v:shape>
-          <o:OLEObject Type="Embed" ProgID="Equation.DSMT4" ShapeID="_x0000_i1151" DrawAspect="Content" ObjectID="_1665766643" r:id="rId255"/>
+          <o:OLEObject Type="Embed" ProgID="Equation.DSMT4" ShapeID="_x0000_i1151" DrawAspect="Content" ObjectID="_1666038934" r:id="rId255"/>
         </w:object>
       </w:r>
       <w:r>
@@ -13679,7 +13687,7 @@
                 <v:shape id="_x0000_i1152" type="#_x0000_t75" style="width:24pt;height:18pt" o:ole="">
                   <v:imagedata r:id="rId256" o:title=""/>
                 </v:shape>
-                <o:OLEObject Type="Embed" ProgID="Equation.DSMT4" ShapeID="_x0000_i1152" DrawAspect="Content" ObjectID="_1665766644" r:id="rId257"/>
+                <o:OLEObject Type="Embed" ProgID="Equation.DSMT4" ShapeID="_x0000_i1152" DrawAspect="Content" ObjectID="_1666038935" r:id="rId257"/>
               </w:object>
             </w:r>
           </w:p>
@@ -13740,7 +13748,7 @@
           <v:shape id="_x0000_i1153" type="#_x0000_t75" style="width:30pt;height:18pt" o:ole="">
             <v:imagedata r:id="rId235" o:title=""/>
           </v:shape>
-          <o:OLEObject Type="Embed" ProgID="Equation.DSMT4" ShapeID="_x0000_i1153" DrawAspect="Content" ObjectID="_1665766645" r:id="rId258"/>
+          <o:OLEObject Type="Embed" ProgID="Equation.DSMT4" ShapeID="_x0000_i1153" DrawAspect="Content" ObjectID="_1666038936" r:id="rId258"/>
         </w:object>
       </w:r>
       <w:r>
@@ -13771,7 +13779,7 @@
           <v:shape id="_x0000_i1154" type="#_x0000_t75" style="width:48pt;height:18pt" o:ole="">
             <v:imagedata r:id="rId259" o:title=""/>
           </v:shape>
-          <o:OLEObject Type="Embed" ProgID="Equation.DSMT4" ShapeID="_x0000_i1154" DrawAspect="Content" ObjectID="_1665766646" r:id="rId260"/>
+          <o:OLEObject Type="Embed" ProgID="Equation.DSMT4" ShapeID="_x0000_i1154" DrawAspect="Content" ObjectID="_1666038937" r:id="rId260"/>
         </w:object>
       </w:r>
       <w:r>
@@ -13785,7 +13793,7 @@
           <v:shape id="_x0000_i1155" type="#_x0000_t75" style="width:60pt;height:18pt" o:ole="">
             <v:imagedata r:id="rId261" o:title=""/>
           </v:shape>
-          <o:OLEObject Type="Embed" ProgID="Equation.DSMT4" ShapeID="_x0000_i1155" DrawAspect="Content" ObjectID="_1665766647" r:id="rId262"/>
+          <o:OLEObject Type="Embed" ProgID="Equation.DSMT4" ShapeID="_x0000_i1155" DrawAspect="Content" ObjectID="_1666038938" r:id="rId262"/>
         </w:object>
       </w:r>
       <w:r>
@@ -13799,7 +13807,7 @@
           <v:shape id="_x0000_i1156" type="#_x0000_t75" style="width:30pt;height:12pt" o:ole="">
             <v:imagedata r:id="rId263" o:title=""/>
           </v:shape>
-          <o:OLEObject Type="Embed" ProgID="Equation.DSMT4" ShapeID="_x0000_i1156" DrawAspect="Content" ObjectID="_1665766648" r:id="rId264"/>
+          <o:OLEObject Type="Embed" ProgID="Equation.DSMT4" ShapeID="_x0000_i1156" DrawAspect="Content" ObjectID="_1666038939" r:id="rId264"/>
         </w:object>
       </w:r>
       <w:r>
@@ -13813,7 +13821,7 @@
           <v:shape id="_x0000_i1157" type="#_x0000_t75" style="width:54pt;height:24pt" o:ole="">
             <v:imagedata r:id="rId265" o:title=""/>
           </v:shape>
-          <o:OLEObject Type="Embed" ProgID="Equation.DSMT4" ShapeID="_x0000_i1157" DrawAspect="Content" ObjectID="_1665766649" r:id="rId266"/>
+          <o:OLEObject Type="Embed" ProgID="Equation.DSMT4" ShapeID="_x0000_i1157" DrawAspect="Content" ObjectID="_1666038940" r:id="rId266"/>
         </w:object>
       </w:r>
       <w:r>
@@ -13830,7 +13838,7 @@
           <v:shape id="_x0000_i1158" type="#_x0000_t75" style="width:42pt;height:18pt" o:ole="">
             <v:imagedata r:id="rId267" o:title=""/>
           </v:shape>
-          <o:OLEObject Type="Embed" ProgID="Equation.DSMT4" ShapeID="_x0000_i1158" DrawAspect="Content" ObjectID="_1665766650" r:id="rId268"/>
+          <o:OLEObject Type="Embed" ProgID="Equation.DSMT4" ShapeID="_x0000_i1158" DrawAspect="Content" ObjectID="_1666038941" r:id="rId268"/>
         </w:object>
       </w:r>
       <w:r>
@@ -13911,7 +13919,7 @@
           <v:shape id="_x0000_i1159" type="#_x0000_t75" style="width:18pt;height:18pt" o:ole="">
             <v:imagedata r:id="rId269" o:title=""/>
           </v:shape>
-          <o:OLEObject Type="Embed" ProgID="Equation.DSMT4" ShapeID="_x0000_i1159" DrawAspect="Content" ObjectID="_1665766651" r:id="rId270"/>
+          <o:OLEObject Type="Embed" ProgID="Equation.DSMT4" ShapeID="_x0000_i1159" DrawAspect="Content" ObjectID="_1666038942" r:id="rId270"/>
         </w:object>
       </w:r>
       <w:r>
@@ -13951,7 +13959,7 @@
           <v:shape id="_x0000_i1160" type="#_x0000_t75" style="width:18pt;height:18pt" o:ole="">
             <v:imagedata r:id="rId271" o:title=""/>
           </v:shape>
-          <o:OLEObject Type="Embed" ProgID="Equation.DSMT4" ShapeID="_x0000_i1160" DrawAspect="Content" ObjectID="_1665766652" r:id="rId272"/>
+          <o:OLEObject Type="Embed" ProgID="Equation.DSMT4" ShapeID="_x0000_i1160" DrawAspect="Content" ObjectID="_1666038943" r:id="rId272"/>
         </w:object>
       </w:r>
       <w:r>
@@ -14081,7 +14089,7 @@
           <v:shape id="_x0000_i1161" type="#_x0000_t75" style="width:42pt;height:18pt" o:ole="">
             <v:imagedata r:id="rId273" o:title=""/>
           </v:shape>
-          <o:OLEObject Type="Embed" ProgID="Equation.DSMT4" ShapeID="_x0000_i1161" DrawAspect="Content" ObjectID="_1665766653" r:id="rId274"/>
+          <o:OLEObject Type="Embed" ProgID="Equation.DSMT4" ShapeID="_x0000_i1161" DrawAspect="Content" ObjectID="_1666038944" r:id="rId274"/>
         </w:object>
       </w:r>
       <w:r>
@@ -14095,7 +14103,7 @@
           <v:shape id="_x0000_i1162" type="#_x0000_t75" style="width:42pt;height:18pt" o:ole="">
             <v:imagedata r:id="rId275" o:title=""/>
           </v:shape>
-          <o:OLEObject Type="Embed" ProgID="Equation.DSMT4" ShapeID="_x0000_i1162" DrawAspect="Content" ObjectID="_1665766654" r:id="rId276"/>
+          <o:OLEObject Type="Embed" ProgID="Equation.DSMT4" ShapeID="_x0000_i1162" DrawAspect="Content" ObjectID="_1666038945" r:id="rId276"/>
         </w:object>
       </w:r>
       <w:r>
@@ -14136,7 +14144,7 @@
           <v:shape id="_x0000_i1163" type="#_x0000_t75" style="width:42pt;height:18pt" o:ole="">
             <v:imagedata r:id="rId275" o:title=""/>
           </v:shape>
-          <o:OLEObject Type="Embed" ProgID="Equation.DSMT4" ShapeID="_x0000_i1163" DrawAspect="Content" ObjectID="_1665766655" r:id="rId277"/>
+          <o:OLEObject Type="Embed" ProgID="Equation.DSMT4" ShapeID="_x0000_i1163" DrawAspect="Content" ObjectID="_1666038946" r:id="rId277"/>
         </w:object>
       </w:r>
       <w:r>
@@ -14150,7 +14158,7 @@
           <v:shape id="_x0000_i1164" type="#_x0000_t75" style="width:42pt;height:18pt" o:ole="">
             <v:imagedata r:id="rId278" o:title=""/>
           </v:shape>
-          <o:OLEObject Type="Embed" ProgID="Equation.DSMT4" ShapeID="_x0000_i1164" DrawAspect="Content" ObjectID="_1665766656" r:id="rId279"/>
+          <o:OLEObject Type="Embed" ProgID="Equation.DSMT4" ShapeID="_x0000_i1164" DrawAspect="Content" ObjectID="_1666038947" r:id="rId279"/>
         </w:object>
       </w:r>
       <w:r>
@@ -14172,7 +14180,7 @@
           <v:shape id="_x0000_i1165" type="#_x0000_t75" style="width:12pt;height:18pt" o:ole="">
             <v:imagedata r:id="rId280" o:title=""/>
           </v:shape>
-          <o:OLEObject Type="Embed" ProgID="Equation.DSMT4" ShapeID="_x0000_i1165" DrawAspect="Content" ObjectID="_1665766657" r:id="rId281"/>
+          <o:OLEObject Type="Embed" ProgID="Equation.DSMT4" ShapeID="_x0000_i1165" DrawAspect="Content" ObjectID="_1666038948" r:id="rId281"/>
         </w:object>
       </w:r>
       <w:r>
@@ -14189,7 +14197,7 @@
           <v:shape id="_x0000_i1166" type="#_x0000_t75" style="width:36pt;height:18pt" o:ole="">
             <v:imagedata r:id="rId282" o:title=""/>
           </v:shape>
-          <o:OLEObject Type="Embed" ProgID="Equation.DSMT4" ShapeID="_x0000_i1166" DrawAspect="Content" ObjectID="_1665766658" r:id="rId283"/>
+          <o:OLEObject Type="Embed" ProgID="Equation.DSMT4" ShapeID="_x0000_i1166" DrawAspect="Content" ObjectID="_1666038949" r:id="rId283"/>
         </w:object>
       </w:r>
       <w:r>
@@ -14247,7 +14255,7 @@
           <v:shape id="_x0000_i1167" type="#_x0000_t75" style="width:36pt;height:18pt" o:ole="">
             <v:imagedata r:id="rId282" o:title=""/>
           </v:shape>
-          <o:OLEObject Type="Embed" ProgID="Equation.DSMT4" ShapeID="_x0000_i1167" DrawAspect="Content" ObjectID="_1665766659" r:id="rId284"/>
+          <o:OLEObject Type="Embed" ProgID="Equation.DSMT4" ShapeID="_x0000_i1167" DrawAspect="Content" ObjectID="_1666038950" r:id="rId284"/>
         </w:object>
       </w:r>
       <w:r>
@@ -14261,7 +14269,7 @@
           <v:shape id="_x0000_i1168" type="#_x0000_t75" style="width:12pt;height:18pt" o:ole="">
             <v:imagedata r:id="rId285" o:title=""/>
           </v:shape>
-          <o:OLEObject Type="Embed" ProgID="Equation.DSMT4" ShapeID="_x0000_i1168" DrawAspect="Content" ObjectID="_1665766660" r:id="rId286"/>
+          <o:OLEObject Type="Embed" ProgID="Equation.DSMT4" ShapeID="_x0000_i1168" DrawAspect="Content" ObjectID="_1666038951" r:id="rId286"/>
         </w:object>
       </w:r>
       <w:r>
@@ -14281,7 +14289,7 @@
           <v:shape id="_x0000_i1169" type="#_x0000_t75" style="width:36pt;height:18pt" o:ole="">
             <v:imagedata r:id="rId287" o:title=""/>
           </v:shape>
-          <o:OLEObject Type="Embed" ProgID="Equation.DSMT4" ShapeID="_x0000_i1169" DrawAspect="Content" ObjectID="_1665766661" r:id="rId288"/>
+          <o:OLEObject Type="Embed" ProgID="Equation.DSMT4" ShapeID="_x0000_i1169" DrawAspect="Content" ObjectID="_1666038952" r:id="rId288"/>
         </w:object>
       </w:r>
       <w:r>
@@ -14304,7 +14312,7 @@
           <v:shape id="_x0000_i1170" type="#_x0000_t75" style="width:36pt;height:18pt" o:ole="">
             <v:imagedata r:id="rId289" o:title=""/>
           </v:shape>
-          <o:OLEObject Type="Embed" ProgID="Equation.DSMT4" ShapeID="_x0000_i1170" DrawAspect="Content" ObjectID="_1665766662" r:id="rId290"/>
+          <o:OLEObject Type="Embed" ProgID="Equation.DSMT4" ShapeID="_x0000_i1170" DrawAspect="Content" ObjectID="_1666038953" r:id="rId290"/>
         </w:object>
       </w:r>
       <w:r>
@@ -14380,7 +14388,7 @@
           <v:shape id="_x0000_i1171" type="#_x0000_t75" style="width:30pt;height:18pt" o:ole="">
             <v:imagedata r:id="rId235" o:title=""/>
           </v:shape>
-          <o:OLEObject Type="Embed" ProgID="Equation.DSMT4" ShapeID="_x0000_i1171" DrawAspect="Content" ObjectID="_1665766663" r:id="rId291"/>
+          <o:OLEObject Type="Embed" ProgID="Equation.DSMT4" ShapeID="_x0000_i1171" DrawAspect="Content" ObjectID="_1666038954" r:id="rId291"/>
         </w:object>
       </w:r>
       <w:r>
@@ -14394,7 +14402,7 @@
           <v:shape id="_x0000_i1172" type="#_x0000_t75" style="width:36pt;height:24pt" o:ole="">
             <v:imagedata r:id="rId292" o:title=""/>
           </v:shape>
-          <o:OLEObject Type="Embed" ProgID="Equation.DSMT4" ShapeID="_x0000_i1172" DrawAspect="Content" ObjectID="_1665766664" r:id="rId293"/>
+          <o:OLEObject Type="Embed" ProgID="Equation.DSMT4" ShapeID="_x0000_i1172" DrawAspect="Content" ObjectID="_1666038955" r:id="rId293"/>
         </w:object>
       </w:r>
       <w:r>
@@ -14408,7 +14416,7 @@
           <v:shape id="_x0000_i1173" type="#_x0000_t75" style="width:36pt;height:24pt" o:ole="">
             <v:imagedata r:id="rId294" o:title=""/>
           </v:shape>
-          <o:OLEObject Type="Embed" ProgID="Equation.DSMT4" ShapeID="_x0000_i1173" DrawAspect="Content" ObjectID="_1665766665" r:id="rId295"/>
+          <o:OLEObject Type="Embed" ProgID="Equation.DSMT4" ShapeID="_x0000_i1173" DrawAspect="Content" ObjectID="_1666038956" r:id="rId295"/>
         </w:object>
       </w:r>
       <w:r>
@@ -14549,7 +14557,7 @@
           <v:shape id="_x0000_i1174" type="#_x0000_t75" style="width:12pt;height:18pt" o:ole="">
             <v:imagedata r:id="rId296" o:title=""/>
           </v:shape>
-          <o:OLEObject Type="Embed" ProgID="Equation.DSMT4" ShapeID="_x0000_i1174" DrawAspect="Content" ObjectID="_1665766666" r:id="rId297"/>
+          <o:OLEObject Type="Embed" ProgID="Equation.DSMT4" ShapeID="_x0000_i1174" DrawAspect="Content" ObjectID="_1666038957" r:id="rId297"/>
         </w:object>
       </w:r>
       <w:r>
@@ -14571,7 +14579,7 @@
           <v:shape id="_x0000_i1175" type="#_x0000_t75" style="width:18pt;height:18pt" o:ole="">
             <v:imagedata r:id="rId298" o:title=""/>
           </v:shape>
-          <o:OLEObject Type="Embed" ProgID="Equation.DSMT4" ShapeID="_x0000_i1175" DrawAspect="Content" ObjectID="_1665766667" r:id="rId299"/>
+          <o:OLEObject Type="Embed" ProgID="Equation.DSMT4" ShapeID="_x0000_i1175" DrawAspect="Content" ObjectID="_1666038958" r:id="rId299"/>
         </w:object>
       </w:r>
       <w:r>
@@ -14601,7 +14609,7 @@
           <v:shape id="_x0000_i1176" type="#_x0000_t75" style="width:12pt;height:18pt" o:ole="">
             <v:imagedata r:id="rId300" o:title=""/>
           </v:shape>
-          <o:OLEObject Type="Embed" ProgID="Equation.DSMT4" ShapeID="_x0000_i1176" DrawAspect="Content" ObjectID="_1665766668" r:id="rId301"/>
+          <o:OLEObject Type="Embed" ProgID="Equation.DSMT4" ShapeID="_x0000_i1176" DrawAspect="Content" ObjectID="_1666038959" r:id="rId301"/>
         </w:object>
       </w:r>
       <w:r>
@@ -14811,7 +14819,7 @@
                 <v:shape id="_x0000_i1177" type="#_x0000_t75" style="width:228pt;height:48pt" o:ole="">
                   <v:imagedata r:id="rId302" o:title=""/>
                 </v:shape>
-                <o:OLEObject Type="Embed" ProgID="Equation.DSMT4" ShapeID="_x0000_i1177" DrawAspect="Content" ObjectID="_1665766669" r:id="rId303"/>
+                <o:OLEObject Type="Embed" ProgID="Equation.DSMT4" ShapeID="_x0000_i1177" DrawAspect="Content" ObjectID="_1666038960" r:id="rId303"/>
               </w:object>
             </w:r>
           </w:p>
@@ -15141,7 +15149,7 @@
           <v:shape id="_x0000_i1178" type="#_x0000_t75" style="width:42pt;height:18pt" o:ole="">
             <v:imagedata r:id="rId304" o:title=""/>
           </v:shape>
-          <o:OLEObject Type="Embed" ProgID="Equation.DSMT4" ShapeID="_x0000_i1178" DrawAspect="Content" ObjectID="_1665766670" r:id="rId305"/>
+          <o:OLEObject Type="Embed" ProgID="Equation.DSMT4" ShapeID="_x0000_i1178" DrawAspect="Content" ObjectID="_1666038961" r:id="rId305"/>
         </w:object>
       </w:r>
       <w:r>
@@ -15173,7 +15181,7 @@
           <v:shape id="_x0000_i1179" type="#_x0000_t75" style="width:30pt;height:18pt" o:ole="">
             <v:imagedata r:id="rId306" o:title=""/>
           </v:shape>
-          <o:OLEObject Type="Embed" ProgID="Equation.DSMT4" ShapeID="_x0000_i1179" DrawAspect="Content" ObjectID="_1665766671" r:id="rId307"/>
+          <o:OLEObject Type="Embed" ProgID="Equation.DSMT4" ShapeID="_x0000_i1179" DrawAspect="Content" ObjectID="_1666038962" r:id="rId307"/>
         </w:object>
       </w:r>
       <w:r>
@@ -15213,7 +15221,7 @@
           <v:shape id="_x0000_i1180" type="#_x0000_t75" style="width:42pt;height:18pt" o:ole="">
             <v:imagedata r:id="rId308" o:title=""/>
           </v:shape>
-          <o:OLEObject Type="Embed" ProgID="Equation.DSMT4" ShapeID="_x0000_i1180" DrawAspect="Content" ObjectID="_1665766672" r:id="rId309"/>
+          <o:OLEObject Type="Embed" ProgID="Equation.DSMT4" ShapeID="_x0000_i1180" DrawAspect="Content" ObjectID="_1666038963" r:id="rId309"/>
         </w:object>
       </w:r>
       <w:r>
@@ -15262,7 +15270,7 @@
           <v:shape id="_x0000_i1181" type="#_x0000_t75" style="width:48pt;height:18pt" o:ole="">
             <v:imagedata r:id="rId310" o:title=""/>
           </v:shape>
-          <o:OLEObject Type="Embed" ProgID="Equation.DSMT4" ShapeID="_x0000_i1181" DrawAspect="Content" ObjectID="_1665766673" r:id="rId311"/>
+          <o:OLEObject Type="Embed" ProgID="Equation.DSMT4" ShapeID="_x0000_i1181" DrawAspect="Content" ObjectID="_1666038964" r:id="rId311"/>
         </w:object>
       </w:r>
       <w:r>
@@ -15291,7 +15299,7 @@
           <v:shape id="_x0000_i1182" type="#_x0000_t75" style="width:36pt;height:18pt" o:ole="">
             <v:imagedata r:id="rId312" o:title=""/>
           </v:shape>
-          <o:OLEObject Type="Embed" ProgID="Equation.DSMT4" ShapeID="_x0000_i1182" DrawAspect="Content" ObjectID="_1665766674" r:id="rId313"/>
+          <o:OLEObject Type="Embed" ProgID="Equation.DSMT4" ShapeID="_x0000_i1182" DrawAspect="Content" ObjectID="_1666038965" r:id="rId313"/>
         </w:object>
       </w:r>
       <w:r>
@@ -15323,7 +15331,7 @@
           <v:shape id="_x0000_i1183" type="#_x0000_t75" style="width:36pt;height:18pt" o:ole="">
             <v:imagedata r:id="rId314" o:title=""/>
           </v:shape>
-          <o:OLEObject Type="Embed" ProgID="Equation.DSMT4" ShapeID="_x0000_i1183" DrawAspect="Content" ObjectID="_1665766675" r:id="rId315"/>
+          <o:OLEObject Type="Embed" ProgID="Equation.DSMT4" ShapeID="_x0000_i1183" DrawAspect="Content" ObjectID="_1666038966" r:id="rId315"/>
         </w:object>
       </w:r>
       <w:r>
@@ -15366,7 +15374,7 @@
           <v:shape id="_x0000_i1184" type="#_x0000_t75" style="width:42pt;height:18pt" o:ole="">
             <v:imagedata r:id="rId316" o:title=""/>
           </v:shape>
-          <o:OLEObject Type="Embed" ProgID="Equation.DSMT4" ShapeID="_x0000_i1184" DrawAspect="Content" ObjectID="_1665766676" r:id="rId317"/>
+          <o:OLEObject Type="Embed" ProgID="Equation.DSMT4" ShapeID="_x0000_i1184" DrawAspect="Content" ObjectID="_1666038967" r:id="rId317"/>
         </w:object>
       </w:r>
       <w:r>
@@ -15390,12 +15398,7 @@
         <w:t xml:space="preserve">Последнее обстоятельство является неожиданным. Во всех ранее проводимых работах между первым и вторым этапом наблюдались изломы или скачки. </w:t>
       </w:r>
       <w:r>
-        <w:t>По-вид</w:t>
-      </w:r>
-      <w:bookmarkStart w:id="28" w:name="_GoBack"/>
-      <w:bookmarkEnd w:id="28"/>
-      <w:r>
-        <w:t>имому, это связано с тем, что данная работа является первым расчетом, в котором использован тест с явными выражениями всех величин через длину дуги.</w:t>
+        <w:t>По-видимому, это связано с тем, что данная работа является первым расчетом, в котором использован тест с явными выражениями всех величин через длину дуги.</w:t>
       </w:r>
     </w:p>
     <w:p>
@@ -15518,7 +15521,7 @@
           <v:shape id="_x0000_i1185" type="#_x0000_t75" style="width:30pt;height:18pt" o:ole="">
             <v:imagedata r:id="rId318" o:title=""/>
           </v:shape>
-          <o:OLEObject Type="Embed" ProgID="Equation.DSMT4" ShapeID="_x0000_i1185" DrawAspect="Content" ObjectID="_1665766677" r:id="rId319"/>
+          <o:OLEObject Type="Embed" ProgID="Equation.DSMT4" ShapeID="_x0000_i1185" DrawAspect="Content" ObjectID="_1666038968" r:id="rId319"/>
         </w:object>
       </w:r>
       <w:r>
@@ -15648,14 +15651,19 @@
           <v:shape id="_x0000_i1186" type="#_x0000_t75" style="width:42pt;height:18pt" o:ole="">
             <v:imagedata r:id="rId320" o:title=""/>
           </v:shape>
-          <o:OLEObject Type="Embed" ProgID="Equation.DSMT4" ShapeID="_x0000_i1186" DrawAspect="Content" ObjectID="_1665766678" r:id="rId321"/>
+          <o:OLEObject Type="Embed" ProgID="Equation.DSMT4" ShapeID="_x0000_i1186" DrawAspect="Content" ObjectID="_1666038969" r:id="rId321"/>
         </w:object>
       </w:r>
       <w:r>
         <w:t xml:space="preserve"> </w:t>
       </w:r>
       <w:r>
-        <w:t xml:space="preserve">не было обнаружено никаких </w:t>
+        <w:t>не было обнаруже</w:t>
+      </w:r>
+      <w:bookmarkStart w:id="28" w:name="_GoBack"/>
+      <w:bookmarkEnd w:id="28"/>
+      <w:r>
+        <w:t xml:space="preserve">но никаких </w:t>
       </w:r>
       <w:r>
         <w:lastRenderedPageBreak/>
@@ -15672,7 +15680,7 @@
           <v:shape id="_x0000_i1187" type="#_x0000_t75" style="width:48pt;height:18pt" o:ole="">
             <v:imagedata r:id="rId322" o:title=""/>
           </v:shape>
-          <o:OLEObject Type="Embed" ProgID="Equation.DSMT4" ShapeID="_x0000_i1187" DrawAspect="Content" ObjectID="_1665766679" r:id="rId323"/>
+          <o:OLEObject Type="Embed" ProgID="Equation.DSMT4" ShapeID="_x0000_i1187" DrawAspect="Content" ObjectID="_1666038970" r:id="rId323"/>
         </w:object>
       </w:r>
       <w:r>
@@ -15686,13 +15694,13 @@
       </w:r>
       <w:r>
         <w:rPr>
-          <w:position w:val="-6"/>
-        </w:rPr>
-        <w:object w:dxaOrig="1060" w:dyaOrig="300" w14:anchorId="39E85DDC">
-          <v:shape id="_x0000_i1188" type="#_x0000_t75" style="width:54pt;height:18pt" o:ole="">
+          <w:position w:val="-12"/>
+        </w:rPr>
+        <w:object w:dxaOrig="1120" w:dyaOrig="360" w14:anchorId="39E85DDC">
+          <v:shape id="_x0000_i1224" type="#_x0000_t75" style="width:57.25pt;height:21.7pt" o:ole="">
             <v:imagedata r:id="rId324" o:title=""/>
           </v:shape>
-          <o:OLEObject Type="Embed" ProgID="Equation.DSMT4" ShapeID="_x0000_i1188" DrawAspect="Content" ObjectID="_1665766680" r:id="rId325"/>
+          <o:OLEObject Type="Embed" ProgID="Equation.DSMT4" ShapeID="_x0000_i1224" DrawAspect="Content" ObjectID="_1666038971" r:id="rId325"/>
         </w:object>
       </w:r>
       <w:r>
@@ -15744,7 +15752,7 @@
           <v:shape id="_x0000_i1189" type="#_x0000_t75" style="width:42pt;height:18pt" o:ole="">
             <v:imagedata r:id="rId326" o:title=""/>
           </v:shape>
-          <o:OLEObject Type="Embed" ProgID="Equation.DSMT4" ShapeID="_x0000_i1189" DrawAspect="Content" ObjectID="_1665766681" r:id="rId327"/>
+          <o:OLEObject Type="Embed" ProgID="Equation.DSMT4" ShapeID="_x0000_i1189" DrawAspect="Content" ObjectID="_1666038972" r:id="rId327"/>
         </w:object>
       </w:r>
       <w:r>
@@ -15793,7 +15801,7 @@
           <v:shape id="_x0000_i1190" type="#_x0000_t75" style="width:36pt;height:18pt" o:ole="">
             <v:imagedata r:id="rId328" o:title=""/>
           </v:shape>
-          <o:OLEObject Type="Embed" ProgID="Equation.DSMT4" ShapeID="_x0000_i1190" DrawAspect="Content" ObjectID="_1665766682" r:id="rId329"/>
+          <o:OLEObject Type="Embed" ProgID="Equation.DSMT4" ShapeID="_x0000_i1190" DrawAspect="Content" ObjectID="_1666038973" r:id="rId329"/>
         </w:object>
       </w:r>
       <w:r>
@@ -15807,7 +15815,7 @@
           <v:shape id="_x0000_i1191" type="#_x0000_t75" style="width:42pt;height:18pt" o:ole="">
             <v:imagedata r:id="rId330" o:title=""/>
           </v:shape>
-          <o:OLEObject Type="Embed" ProgID="Equation.DSMT4" ShapeID="_x0000_i1191" DrawAspect="Content" ObjectID="_1665766683" r:id="rId331"/>
+          <o:OLEObject Type="Embed" ProgID="Equation.DSMT4" ShapeID="_x0000_i1191" DrawAspect="Content" ObjectID="_1666038974" r:id="rId331"/>
         </w:object>
       </w:r>
       <w:r>
@@ -15838,7 +15846,7 @@
           <v:shape id="_x0000_i1192" type="#_x0000_t75" style="width:42pt;height:18pt" o:ole="">
             <v:imagedata r:id="rId332" o:title=""/>
           </v:shape>
-          <o:OLEObject Type="Embed" ProgID="Equation.DSMT4" ShapeID="_x0000_i1192" DrawAspect="Content" ObjectID="_1665766684" r:id="rId333"/>
+          <o:OLEObject Type="Embed" ProgID="Equation.DSMT4" ShapeID="_x0000_i1192" DrawAspect="Content" ObjectID="_1666038975" r:id="rId333"/>
         </w:object>
       </w:r>
       <w:r>
@@ -15918,7 +15926,7 @@
           <v:shape id="_x0000_i1193" type="#_x0000_t75" style="width:42pt;height:18pt" o:ole="">
             <v:imagedata r:id="rId334" o:title=""/>
           </v:shape>
-          <o:OLEObject Type="Embed" ProgID="Equation.DSMT4" ShapeID="_x0000_i1193" DrawAspect="Content" ObjectID="_1665766685" r:id="rId335"/>
+          <o:OLEObject Type="Embed" ProgID="Equation.DSMT4" ShapeID="_x0000_i1193" DrawAspect="Content" ObjectID="_1666038976" r:id="rId335"/>
         </w:object>
       </w:r>
       <w:r>
@@ -15977,7 +15985,7 @@
           <v:shape id="_x0000_i1194" type="#_x0000_t75" style="width:42pt;height:18pt" o:ole="">
             <v:imagedata r:id="rId336" o:title=""/>
           </v:shape>
-          <o:OLEObject Type="Embed" ProgID="Equation.DSMT4" ShapeID="_x0000_i1194" DrawAspect="Content" ObjectID="_1665766686" r:id="rId337"/>
+          <o:OLEObject Type="Embed" ProgID="Equation.DSMT4" ShapeID="_x0000_i1194" DrawAspect="Content" ObjectID="_1666038977" r:id="rId337"/>
         </w:object>
       </w:r>
       <w:r>
@@ -16045,7 +16053,7 @@
           <v:shape id="_x0000_i1195" type="#_x0000_t75" style="width:54pt;height:18pt" o:ole="">
             <v:imagedata r:id="rId338" o:title=""/>
           </v:shape>
-          <o:OLEObject Type="Embed" ProgID="Equation.DSMT4" ShapeID="_x0000_i1195" DrawAspect="Content" ObjectID="_1665766687" r:id="rId339"/>
+          <o:OLEObject Type="Embed" ProgID="Equation.DSMT4" ShapeID="_x0000_i1195" DrawAspect="Content" ObjectID="_1666038978" r:id="rId339"/>
         </w:object>
       </w:r>
       <w:r>
@@ -16119,7 +16127,7 @@
           <v:shape id="_x0000_i1196" type="#_x0000_t75" style="width:42pt;height:18pt" o:ole="">
             <v:imagedata r:id="rId340" o:title=""/>
           </v:shape>
-          <o:OLEObject Type="Embed" ProgID="Equation.DSMT4" ShapeID="_x0000_i1196" DrawAspect="Content" ObjectID="_1665766688" r:id="rId341"/>
+          <o:OLEObject Type="Embed" ProgID="Equation.DSMT4" ShapeID="_x0000_i1196" DrawAspect="Content" ObjectID="_1666038979" r:id="rId341"/>
         </w:object>
       </w:r>
       <w:r>
@@ -16166,7 +16174,7 @@
           <v:shape id="_x0000_i1197" type="#_x0000_t75" style="width:42pt;height:18pt" o:ole="">
             <v:imagedata r:id="rId342" o:title=""/>
           </v:shape>
-          <o:OLEObject Type="Embed" ProgID="Equation.DSMT4" ShapeID="_x0000_i1197" DrawAspect="Content" ObjectID="_1665766689" r:id="rId343"/>
+          <o:OLEObject Type="Embed" ProgID="Equation.DSMT4" ShapeID="_x0000_i1197" DrawAspect="Content" ObjectID="_1666038980" r:id="rId343"/>
         </w:object>
       </w:r>
       <w:r>
@@ -16223,7 +16231,7 @@
           <v:shape id="_x0000_i1198" type="#_x0000_t75" style="width:42pt;height:18pt" o:ole="">
             <v:imagedata r:id="rId344" o:title=""/>
           </v:shape>
-          <o:OLEObject Type="Embed" ProgID="Equation.DSMT4" ShapeID="_x0000_i1198" DrawAspect="Content" ObjectID="_1665766690" r:id="rId345"/>
+          <o:OLEObject Type="Embed" ProgID="Equation.DSMT4" ShapeID="_x0000_i1198" DrawAspect="Content" ObjectID="_1666038981" r:id="rId345"/>
         </w:object>
       </w:r>
       <w:r>
@@ -16265,6 +16273,7 @@
         <w:pStyle w:val="Standard"/>
       </w:pPr>
       <w:r>
+        <w:lastRenderedPageBreak/>
         <w:t xml:space="preserve">Однако при </w:t>
       </w:r>
       <w:r>
@@ -16275,7 +16284,7 @@
           <v:shape id="_x0000_i1199" type="#_x0000_t75" style="width:42pt;height:18pt" o:ole="">
             <v:imagedata r:id="rId346" o:title=""/>
           </v:shape>
-          <o:OLEObject Type="Embed" ProgID="Equation.DSMT4" ShapeID="_x0000_i1199" DrawAspect="Content" ObjectID="_1665766691" r:id="rId347"/>
+          <o:OLEObject Type="Embed" ProgID="Equation.DSMT4" ShapeID="_x0000_i1199" DrawAspect="Content" ObjectID="_1666038982" r:id="rId347"/>
         </w:object>
       </w:r>
       <w:r>
@@ -16292,7 +16301,7 @@
           <v:shape id="_x0000_i1200" type="#_x0000_t75" style="width:48pt;height:18pt" o:ole="">
             <v:imagedata r:id="rId348" o:title=""/>
           </v:shape>
-          <o:OLEObject Type="Embed" ProgID="Equation.DSMT4" ShapeID="_x0000_i1200" DrawAspect="Content" ObjectID="_1665766692" r:id="rId349"/>
+          <o:OLEObject Type="Embed" ProgID="Equation.DSMT4" ShapeID="_x0000_i1200" DrawAspect="Content" ObjectID="_1666038983" r:id="rId349"/>
         </w:object>
       </w:r>
       <w:r>
@@ -16302,11 +16311,7 @@
         <w:t xml:space="preserve"> </w:t>
       </w:r>
       <w:r>
-        <w:t xml:space="preserve">При этом </w:t>
-      </w:r>
-      <w:r>
-        <w:lastRenderedPageBreak/>
-        <w:t>первый этап расчета фактически отсутствует (</w:t>
+        <w:t>При этом первый этап расчета фактически отсутствует (</w:t>
       </w:r>
       <w:r>
         <w:rPr>
@@ -16316,7 +16321,7 @@
           <v:shape id="_x0000_i1201" type="#_x0000_t75" style="width:36pt;height:18pt" o:ole="">
             <v:imagedata r:id="rId350" o:title=""/>
           </v:shape>
-          <o:OLEObject Type="Embed" ProgID="Equation.DSMT4" ShapeID="_x0000_i1201" DrawAspect="Content" ObjectID="_1665766693" r:id="rId351"/>
+          <o:OLEObject Type="Embed" ProgID="Equation.DSMT4" ShapeID="_x0000_i1201" DrawAspect="Content" ObjectID="_1666038984" r:id="rId351"/>
         </w:object>
       </w:r>
       <w:r>
@@ -16348,7 +16353,7 @@
           <v:shape id="_x0000_i1202" type="#_x0000_t75" style="width:42pt;height:18pt" o:ole="">
             <v:imagedata r:id="rId352" o:title=""/>
           </v:shape>
-          <o:OLEObject Type="Embed" ProgID="Equation.DSMT4" ShapeID="_x0000_i1202" DrawAspect="Content" ObjectID="_1665766694" r:id="rId353"/>
+          <o:OLEObject Type="Embed" ProgID="Equation.DSMT4" ShapeID="_x0000_i1202" DrawAspect="Content" ObjectID="_1666038985" r:id="rId353"/>
         </w:object>
       </w:r>
       <w:r>
@@ -16450,7 +16455,7 @@
           <v:shape id="_x0000_i1203" type="#_x0000_t75" style="width:48pt;height:18pt" o:ole="">
             <v:imagedata r:id="rId354" o:title=""/>
           </v:shape>
-          <o:OLEObject Type="Embed" ProgID="Equation.DSMT4" ShapeID="_x0000_i1203" DrawAspect="Content" ObjectID="_1665766695" r:id="rId355"/>
+          <o:OLEObject Type="Embed" ProgID="Equation.DSMT4" ShapeID="_x0000_i1203" DrawAspect="Content" ObjectID="_1666038986" r:id="rId355"/>
         </w:object>
       </w:r>
       <w:r>
@@ -16486,7 +16491,7 @@
           <v:shape id="_x0000_i1204" type="#_x0000_t75" style="width:42pt;height:18pt" o:ole="">
             <v:imagedata r:id="rId356" o:title=""/>
           </v:shape>
-          <o:OLEObject Type="Embed" ProgID="Equation.DSMT4" ShapeID="_x0000_i1204" DrawAspect="Content" ObjectID="_1665766696" r:id="rId357"/>
+          <o:OLEObject Type="Embed" ProgID="Equation.DSMT4" ShapeID="_x0000_i1204" DrawAspect="Content" ObjectID="_1666038987" r:id="rId357"/>
         </w:object>
       </w:r>
       <w:r>
@@ -16503,7 +16508,7 @@
           <v:shape id="_x0000_i1205" type="#_x0000_t75" style="width:36pt;height:18pt" o:ole="">
             <v:imagedata r:id="rId358" o:title=""/>
           </v:shape>
-          <o:OLEObject Type="Embed" ProgID="Equation.DSMT4" ShapeID="_x0000_i1205" DrawAspect="Content" ObjectID="_1665766697" r:id="rId359"/>
+          <o:OLEObject Type="Embed" ProgID="Equation.DSMT4" ShapeID="_x0000_i1205" DrawAspect="Content" ObjectID="_1666038988" r:id="rId359"/>
         </w:object>
       </w:r>
       <w:r>
@@ -16517,7 +16522,7 @@
           <v:shape id="_x0000_i1206" type="#_x0000_t75" style="width:42pt;height:18pt" o:ole="">
             <v:imagedata r:id="rId360" o:title=""/>
           </v:shape>
-          <o:OLEObject Type="Embed" ProgID="Equation.DSMT4" ShapeID="_x0000_i1206" DrawAspect="Content" ObjectID="_1665766698" r:id="rId361"/>
+          <o:OLEObject Type="Embed" ProgID="Equation.DSMT4" ShapeID="_x0000_i1206" DrawAspect="Content" ObjectID="_1666038989" r:id="rId361"/>
         </w:object>
       </w:r>
       <w:r>
@@ -16534,7 +16539,7 @@
           <v:shape id="_x0000_i1207" type="#_x0000_t75" style="width:48pt;height:18pt" o:ole="">
             <v:imagedata r:id="rId362" o:title=""/>
           </v:shape>
-          <o:OLEObject Type="Embed" ProgID="Equation.DSMT4" ShapeID="_x0000_i1207" DrawAspect="Content" ObjectID="_1665766699" r:id="rId363"/>
+          <o:OLEObject Type="Embed" ProgID="Equation.DSMT4" ShapeID="_x0000_i1207" DrawAspect="Content" ObjectID="_1666038990" r:id="rId363"/>
         </w:object>
       </w:r>
       <w:r>
@@ -16548,7 +16553,7 @@
           <v:shape id="_x0000_i1208" type="#_x0000_t75" style="width:42pt;height:18pt" o:ole="">
             <v:imagedata r:id="rId364" o:title=""/>
           </v:shape>
-          <o:OLEObject Type="Embed" ProgID="Equation.DSMT4" ShapeID="_x0000_i1208" DrawAspect="Content" ObjectID="_1665766700" r:id="rId365"/>
+          <o:OLEObject Type="Embed" ProgID="Equation.DSMT4" ShapeID="_x0000_i1208" DrawAspect="Content" ObjectID="_1666038991" r:id="rId365"/>
         </w:object>
       </w:r>
       <w:r>
@@ -16565,7 +16570,7 @@
           <v:shape id="_x0000_i1209" type="#_x0000_t75" style="width:42pt;height:18pt" o:ole="">
             <v:imagedata r:id="rId366" o:title=""/>
           </v:shape>
-          <o:OLEObject Type="Embed" ProgID="Equation.DSMT4" ShapeID="_x0000_i1209" DrawAspect="Content" ObjectID="_1665766701" r:id="rId367"/>
+          <o:OLEObject Type="Embed" ProgID="Equation.DSMT4" ShapeID="_x0000_i1209" DrawAspect="Content" ObjectID="_1666038992" r:id="rId367"/>
         </w:object>
       </w:r>
       <w:r>
@@ -16579,7 +16584,7 @@
           <v:shape id="_x0000_i1210" type="#_x0000_t75" style="width:42pt;height:18pt" o:ole="">
             <v:imagedata r:id="rId368" o:title=""/>
           </v:shape>
-          <o:OLEObject Type="Embed" ProgID="Equation.DSMT4" ShapeID="_x0000_i1210" DrawAspect="Content" ObjectID="_1665766702" r:id="rId369"/>
+          <o:OLEObject Type="Embed" ProgID="Equation.DSMT4" ShapeID="_x0000_i1210" DrawAspect="Content" ObjectID="_1666038993" r:id="rId369"/>
         </w:object>
       </w:r>
       <w:r>
@@ -16596,7 +16601,7 @@
           <v:shape id="_x0000_i1211" type="#_x0000_t75" style="width:42pt;height:18pt" o:ole="">
             <v:imagedata r:id="rId370" o:title=""/>
           </v:shape>
-          <o:OLEObject Type="Embed" ProgID="Equation.DSMT4" ShapeID="_x0000_i1211" DrawAspect="Content" ObjectID="_1665766703" r:id="rId371"/>
+          <o:OLEObject Type="Embed" ProgID="Equation.DSMT4" ShapeID="_x0000_i1211" DrawAspect="Content" ObjectID="_1666038994" r:id="rId371"/>
         </w:object>
       </w:r>
       <w:r>
@@ -16610,7 +16615,7 @@
           <v:shape id="_x0000_i1212" type="#_x0000_t75" style="width:18pt;height:18pt" o:ole="">
             <v:imagedata r:id="rId372" o:title=""/>
           </v:shape>
-          <o:OLEObject Type="Embed" ProgID="Equation.DSMT4" ShapeID="_x0000_i1212" DrawAspect="Content" ObjectID="_1665766704" r:id="rId373"/>
+          <o:OLEObject Type="Embed" ProgID="Equation.DSMT4" ShapeID="_x0000_i1212" DrawAspect="Content" ObjectID="_1666038995" r:id="rId373"/>
         </w:object>
       </w:r>
       <w:r>
@@ -16660,7 +16665,7 @@
           <v:shape id="_x0000_i1213" type="#_x0000_t75" style="width:30pt;height:18pt" o:ole="">
             <v:imagedata r:id="rId374" o:title=""/>
           </v:shape>
-          <o:OLEObject Type="Embed" ProgID="Equation.DSMT4" ShapeID="_x0000_i1213" DrawAspect="Content" ObjectID="_1665766705" r:id="rId375"/>
+          <o:OLEObject Type="Embed" ProgID="Equation.DSMT4" ShapeID="_x0000_i1213" DrawAspect="Content" ObjectID="_1666038996" r:id="rId375"/>
         </w:object>
       </w:r>
       <w:r>
@@ -16674,7 +16679,7 @@
           <v:shape id="_x0000_i1214" type="#_x0000_t75" style="width:30pt;height:18pt" o:ole="">
             <v:imagedata r:id="rId376" o:title=""/>
           </v:shape>
-          <o:OLEObject Type="Embed" ProgID="Equation.DSMT4" ShapeID="_x0000_i1214" DrawAspect="Content" ObjectID="_1665766706" r:id="rId377"/>
+          <o:OLEObject Type="Embed" ProgID="Equation.DSMT4" ShapeID="_x0000_i1214" DrawAspect="Content" ObjectID="_1666038997" r:id="rId377"/>
         </w:object>
       </w:r>
       <w:r>
@@ -16709,7 +16714,7 @@
           <v:shape id="_x0000_i1215" type="#_x0000_t75" style="width:30pt;height:18pt" o:ole="">
             <v:imagedata r:id="rId374" o:title=""/>
           </v:shape>
-          <o:OLEObject Type="Embed" ProgID="Equation.DSMT4" ShapeID="_x0000_i1215" DrawAspect="Content" ObjectID="_1665766707" r:id="rId378"/>
+          <o:OLEObject Type="Embed" ProgID="Equation.DSMT4" ShapeID="_x0000_i1215" DrawAspect="Content" ObjectID="_1666038998" r:id="rId378"/>
         </w:object>
       </w:r>
       <w:r>
@@ -16726,7 +16731,7 @@
           <v:shape id="_x0000_i1216" type="#_x0000_t75" style="width:30pt;height:18pt" o:ole="">
             <v:imagedata r:id="rId376" o:title=""/>
           </v:shape>
-          <o:OLEObject Type="Embed" ProgID="Equation.DSMT4" ShapeID="_x0000_i1216" DrawAspect="Content" ObjectID="_1665766708" r:id="rId379"/>
+          <o:OLEObject Type="Embed" ProgID="Equation.DSMT4" ShapeID="_x0000_i1216" DrawAspect="Content" ObjectID="_1666038999" r:id="rId379"/>
         </w:object>
       </w:r>
       <w:r>
@@ -17004,7 +17009,7 @@
           <v:shape id="_x0000_i1217" type="#_x0000_t75" style="width:42pt;height:18pt" o:ole="">
             <v:imagedata r:id="rId380" o:title=""/>
           </v:shape>
-          <o:OLEObject Type="Embed" ProgID="Equation.DSMT4" ShapeID="_x0000_i1217" DrawAspect="Content" ObjectID="_1665766709" r:id="rId381"/>
+          <o:OLEObject Type="Embed" ProgID="Equation.DSMT4" ShapeID="_x0000_i1217" DrawAspect="Content" ObjectID="_1666039000" r:id="rId381"/>
         </w:object>
       </w:r>
       <w:r>
@@ -17161,7 +17166,7 @@
           <v:shape id="_x0000_i1218" type="#_x0000_t75" style="width:42pt;height:18pt" o:ole="">
             <v:imagedata r:id="rId382" o:title=""/>
           </v:shape>
-          <o:OLEObject Type="Embed" ProgID="Equation.DSMT4" ShapeID="_x0000_i1218" DrawAspect="Content" ObjectID="_1665766710" r:id="rId383"/>
+          <o:OLEObject Type="Embed" ProgID="Equation.DSMT4" ShapeID="_x0000_i1218" DrawAspect="Content" ObjectID="_1666039001" r:id="rId383"/>
         </w:object>
       </w:r>
       <w:r>
@@ -17211,6 +17216,7 @@
           <w:sz w:val="28"/>
           <w:szCs w:val="28"/>
         </w:rPr>
+        <w:lastRenderedPageBreak/>
         <w:t xml:space="preserve">Поэтому при умеренной жесткости смешанная стратегия дает ту же самую точность, что </w:t>
       </w:r>
       <w:r>
@@ -17251,16 +17257,7 @@
           <w:sz w:val="28"/>
           <w:szCs w:val="28"/>
         </w:rPr>
-        <w:t xml:space="preserve"> Получается только два </w:t>
-      </w:r>
-      <w:r>
-        <w:rPr>
-          <w:rFonts w:ascii="Times New Roman" w:hAnsi="Times New Roman" w:cs="Times New Roman"/>
-          <w:sz w:val="28"/>
-          <w:szCs w:val="28"/>
-        </w:rPr>
-        <w:lastRenderedPageBreak/>
-        <w:t xml:space="preserve">преимущества. Первое – небольшое уменьшение объема расчетов, так как первый этап выполняется по менее трудоемкой схеме </w:t>
+        <w:t xml:space="preserve"> Получается только два преимущества. Первое – небольшое уменьшение объема расчетов, так как первый этап выполняется по менее трудоемкой схеме </w:t>
       </w:r>
       <w:r>
         <w:rPr>
@@ -17350,7 +17347,7 @@
           <v:shape id="_x0000_i1219" type="#_x0000_t75" style="width:42pt;height:18pt" o:ole="">
             <v:imagedata r:id="rId384" o:title=""/>
           </v:shape>
-          <o:OLEObject Type="Embed" ProgID="Equation.DSMT4" ShapeID="_x0000_i1219" DrawAspect="Content" ObjectID="_1665766711" r:id="rId385"/>
+          <o:OLEObject Type="Embed" ProgID="Equation.DSMT4" ShapeID="_x0000_i1219" DrawAspect="Content" ObjectID="_1666039002" r:id="rId385"/>
         </w:object>
       </w:r>
       <w:r>
@@ -17456,7 +17453,7 @@
           <v:shape id="_x0000_i1220" type="#_x0000_t75" style="width:42pt;height:18pt" o:ole="">
             <v:imagedata r:id="rId386" o:title=""/>
           </v:shape>
-          <o:OLEObject Type="Embed" ProgID="Equation.DSMT4" ShapeID="_x0000_i1220" DrawAspect="Content" ObjectID="_1665766712" r:id="rId387"/>
+          <o:OLEObject Type="Embed" ProgID="Equation.DSMT4" ShapeID="_x0000_i1220" DrawAspect="Content" ObjectID="_1666039003" r:id="rId387"/>
         </w:object>
       </w:r>
       <w:r>
@@ -17478,7 +17475,7 @@
           <v:shape id="_x0000_i1221" type="#_x0000_t75" style="width:42pt;height:18pt" o:ole="">
             <v:imagedata r:id="rId388" o:title=""/>
           </v:shape>
-          <o:OLEObject Type="Embed" ProgID="Equation.DSMT4" ShapeID="_x0000_i1221" DrawAspect="Content" ObjectID="_1665766713" r:id="rId389"/>
+          <o:OLEObject Type="Embed" ProgID="Equation.DSMT4" ShapeID="_x0000_i1221" DrawAspect="Content" ObjectID="_1666039004" r:id="rId389"/>
         </w:object>
       </w:r>
       <w:r>
@@ -17566,7 +17563,7 @@
           <v:shape id="_x0000_i1222" type="#_x0000_t75" style="width:42pt;height:18pt" o:ole="">
             <v:imagedata r:id="rId388" o:title=""/>
           </v:shape>
-          <o:OLEObject Type="Embed" ProgID="Equation.DSMT4" ShapeID="_x0000_i1222" DrawAspect="Content" ObjectID="_1665766714" r:id="rId390"/>
+          <o:OLEObject Type="Embed" ProgID="Equation.DSMT4" ShapeID="_x0000_i1222" DrawAspect="Content" ObjectID="_1666039005" r:id="rId390"/>
         </w:object>
       </w:r>
       <w:r>
@@ -17647,7 +17644,11 @@
         <w:t xml:space="preserve"> смешанная стратегия, при которой первый этап – построение удовлетворительно адаптированной к решению сетки</w:t>
       </w:r>
       <w:r>
-        <w:t xml:space="preserve"> – происходит по схеме первого порядка; второй этап – сгущение адаптированной сетки – выполняется по схеме четвертого порядка.</w:t>
+        <w:t xml:space="preserve"> – происходит по схеме первого порядка; второй этап – сгущение адаптированной сетки – выполняется </w:t>
+      </w:r>
+      <w:r>
+        <w:lastRenderedPageBreak/>
+        <w:t>по схеме четвертого порядка.</w:t>
       </w:r>
       <w:r>
         <w:t xml:space="preserve"> Это обеспечивает хорошую надежность и высокую точность численного метода.</w:t>
@@ -20710,7 +20711,7 @@
 </file>
 
 <file path=customXml/itemProps1.xml><?xml version="1.0" encoding="utf-8"?>
-<ds:datastoreItem xmlns:ds="http://schemas.openxmlformats.org/officeDocument/2006/customXml" ds:itemID="{46644F5D-E019-4212-B676-A69689043BB5}">
+<ds:datastoreItem xmlns:ds="http://schemas.openxmlformats.org/officeDocument/2006/customXml" ds:itemID="{57F9301A-3722-420D-936D-D6015C47E96D}">
   <ds:schemaRefs>
     <ds:schemaRef ds:uri="http://schemas.openxmlformats.org/officeDocument/2006/bibliography"/>
   </ds:schemaRefs>

</xml_diff>